<commit_message>
Completed report.doc with list of test cases added
</commit_message>
<xml_diff>
--- a/P2/report.docx
+++ b/P2/report.docx
@@ -39,13 +39,7 @@
         </w:numPr>
       </w:pPr>
       <w:r>
-        <w:t>Brief description of the design of my doubly-link</w:t>
-      </w:r>
-      <w:r>
-        <w:t>e</w:t>
-      </w:r>
-      <w:r>
-        <w:t>d list implementation:</w:t>
+        <w:t>Brief description of the design of my doubly-linked list implementation:</w:t>
       </w:r>
     </w:p>
     <w:p>
@@ -65,10 +59,7 @@
       </w:r>
       <w:proofErr w:type="gramEnd"/>
       <w:r>
-        <w:t xml:space="preserve"> the private section of the Set class) additionally contains a "value" variable that holds the actual value of that object in the set.</w:t>
-      </w:r>
-      <w:r>
-        <w:t xml:space="preserve"> The implementation of the linked list ensures that all the elements in the set is sorted. This ensures that the “</w:t>
+        <w:t xml:space="preserve"> the private section of the Set class) additionally contains a "value" variable that holds the actual value of that object in the set. The implementation of the linked list ensures that all the elements in the set is sorted. This ensures that the “</w:t>
       </w:r>
       <w:proofErr w:type="gramStart"/>
       <w:r>
@@ -227,8 +218,6 @@
       </w:r>
       <w:r>
         <w:br/>
-      </w:r>
-      <w:r>
         <w:t>Result Set gets the elements in Set1</w:t>
       </w:r>
       <w:r>
@@ -241,13 +230,7 @@
       </w:r>
       <w:r>
         <w:br/>
-        <w:t xml:space="preserve">          call </w:t>
-      </w:r>
-      <w:r>
-        <w:t>insert</w:t>
-      </w:r>
-      <w:r>
-        <w:t xml:space="preserve"> on result with that value</w:t>
+        <w:t xml:space="preserve">          call insert on result with that value</w:t>
       </w:r>
     </w:p>
     <w:p>
@@ -297,18 +280,7 @@
       </w:r>
       <w:r>
         <w:br/>
-      </w:r>
-      <w:r>
-        <w:t xml:space="preserve">          if list </w:t>
-      </w:r>
-      <w:r>
-        <w:t>wa</w:t>
-      </w:r>
-      <w:r>
-        <w:t>s only one-node long</w:t>
-      </w:r>
-      <w:r>
-        <w:t xml:space="preserve">, tail should be </w:t>
+        <w:t xml:space="preserve">          if list was only one-node long, tail should be </w:t>
       </w:r>
       <w:proofErr w:type="spellStart"/>
       <w:r>
@@ -337,13 +309,7 @@
       </w:r>
       <w:r>
         <w:br/>
-        <w:t xml:space="preserve">          </w:t>
-      </w:r>
-      <w:r>
-        <w:t xml:space="preserve">          </w:t>
-      </w:r>
-      <w:r>
-        <w:t>break early</w:t>
+        <w:t xml:space="preserve">                    break early</w:t>
       </w:r>
       <w:r>
         <w:br/>
@@ -351,18 +317,7 @@
       </w:r>
       <w:r>
         <w:br/>
-      </w:r>
-      <w:r>
-        <w:t xml:space="preserve">         delete </w:t>
-      </w:r>
-      <w:r>
-        <w:t>N</w:t>
-      </w:r>
-      <w:r>
-        <w:t xml:space="preserve">ode and </w:t>
-      </w:r>
-      <w:r>
-        <w:t>update next/</w:t>
+        <w:t xml:space="preserve">         delete Node and update next/</w:t>
       </w:r>
       <w:proofErr w:type="spellStart"/>
       <w:r>
@@ -370,26 +325,11 @@
       </w:r>
       <w:proofErr w:type="spellEnd"/>
       <w:r>
-        <w:t xml:space="preserve"> pointers </w:t>
-      </w:r>
-      <w:r>
-        <w:t>and size</w:t>
+        <w:t xml:space="preserve"> pointers and size</w:t>
       </w:r>
       <w:r>
         <w:br/>
-        <w:t xml:space="preserve">          if </w:t>
-      </w:r>
-      <w:r>
-        <w:t>Node was last in the list</w:t>
-      </w:r>
-      <w:r>
-        <w:t>, tail</w:t>
-      </w:r>
-      <w:r>
-        <w:t xml:space="preserve"> is updated</w:t>
-      </w:r>
-      <w:r>
-        <w:t xml:space="preserve"> </w:t>
+        <w:t xml:space="preserve">          if Node was last in the list, tail is updated </w:t>
       </w:r>
     </w:p>
     <w:p>
@@ -406,31 +346,19 @@
         </w:numPr>
       </w:pPr>
       <w:r>
-        <w:t>insert</w:t>
-      </w:r>
-      <w:r>
-        <w:t>():</w:t>
+        <w:t>insert():</w:t>
       </w:r>
       <w:r>
         <w:br/>
-        <w:t>check for list</w:t>
-      </w:r>
-      <w:r>
-        <w:t xml:space="preserve"> already containing the value (no duplicates allowed)</w:t>
+        <w:t>check for list already containing the value (no duplicates allowed)</w:t>
       </w:r>
       <w:r>
         <w:br/>
-        <w:t>traverse linked list</w:t>
-      </w:r>
-      <w:r>
-        <w:t>:</w:t>
+        <w:t>traverse linked list:</w:t>
       </w:r>
       <w:r>
         <w:br/>
-        <w:t xml:space="preserve">          if found </w:t>
-      </w:r>
-      <w:r>
-        <w:t>the sorted position for the new value :</w:t>
+        <w:t xml:space="preserve">          if found the sorted position for the new value :</w:t>
       </w:r>
       <w:r>
         <w:br/>
@@ -438,8 +366,6 @@
       </w:r>
       <w:r>
         <w:br/>
-      </w:r>
-      <w:r>
         <w:t>if sorted position is at beginning:</w:t>
       </w:r>
       <w:r>
@@ -448,24 +374,11 @@
       </w:r>
       <w:r>
         <w:br/>
-      </w:r>
-      <w:r>
-        <w:t xml:space="preserve">          </w:t>
-      </w:r>
-      <w:r>
-        <w:t>create new Node and update all pointers and size properly</w:t>
+        <w:t xml:space="preserve">          create new Node and update all pointers and size properly</w:t>
       </w:r>
       <w:r>
         <w:br/>
-      </w:r>
-      <w:r>
-        <w:t xml:space="preserve">if sorted position is at </w:t>
-      </w:r>
-      <w:r>
-        <w:t>end</w:t>
-      </w:r>
-      <w:r>
-        <w:t>:</w:t>
+        <w:t>if sorted position is at end:</w:t>
       </w:r>
       <w:r>
         <w:br/>
@@ -477,10 +390,7 @@
       </w:r>
       <w:r>
         <w:br/>
-        <w:t xml:space="preserve">          </w:t>
-      </w:r>
-      <w:r>
-        <w:t>create new Node and update all pointers and size properly</w:t>
+        <w:t xml:space="preserve">          create new Node and update all pointers and size properly</w:t>
       </w:r>
     </w:p>
     <w:p>
@@ -501,10 +411,4063 @@
           <w:numId w:val="1"/>
         </w:numPr>
       </w:pPr>
+      <w:r>
+        <w:lastRenderedPageBreak/>
+        <w:t>List of test cases that would thoroughly test the functions:</w:t>
+      </w:r>
       <w:bookmarkStart w:id="0" w:name="_GoBack"/>
       <w:bookmarkEnd w:id="0"/>
-      <w:r>
+    </w:p>
+    <w:p>
+      <w:pPr>
+        <w:autoSpaceDE w:val="0"/>
+        <w:autoSpaceDN w:val="0"/>
+        <w:adjustRightInd w:val="0"/>
+        <w:spacing w:after="0" w:line="240" w:lineRule="auto"/>
+        <w:ind w:firstLine="720"/>
+        <w:rPr>
+          <w:rFonts w:ascii="Consolas" w:hAnsi="Consolas" w:cs="Consolas"/>
+          <w:color w:val="000000"/>
+          <w:sz w:val="19"/>
+          <w:szCs w:val="19"/>
+        </w:rPr>
+      </w:pPr>
+      <w:r>
+        <w:rPr>
+          <w:rFonts w:ascii="Consolas" w:hAnsi="Consolas" w:cs="Consolas"/>
+          <w:color w:val="008000"/>
+          <w:sz w:val="19"/>
+          <w:szCs w:val="19"/>
+        </w:rPr>
+        <w:t>//default constructor</w:t>
+      </w:r>
+    </w:p>
+    <w:p>
+      <w:pPr>
+        <w:autoSpaceDE w:val="0"/>
+        <w:autoSpaceDN w:val="0"/>
+        <w:adjustRightInd w:val="0"/>
+        <w:spacing w:after="0" w:line="240" w:lineRule="auto"/>
+        <w:rPr>
+          <w:rFonts w:ascii="Consolas" w:hAnsi="Consolas" w:cs="Consolas"/>
+          <w:color w:val="000000"/>
+          <w:sz w:val="19"/>
+          <w:szCs w:val="19"/>
+        </w:rPr>
+      </w:pPr>
+      <w:r>
+        <w:rPr>
+          <w:rFonts w:ascii="Consolas" w:hAnsi="Consolas" w:cs="Consolas"/>
+          <w:color w:val="000000"/>
+          <w:sz w:val="19"/>
+          <w:szCs w:val="19"/>
+        </w:rPr>
+        <w:tab/>
+      </w:r>
+      <w:r>
+        <w:rPr>
+          <w:rFonts w:ascii="Consolas" w:hAnsi="Consolas" w:cs="Consolas"/>
+          <w:color w:val="2B91AF"/>
+          <w:sz w:val="19"/>
+          <w:szCs w:val="19"/>
+        </w:rPr>
+        <w:t>Set</w:t>
+      </w:r>
+      <w:r>
+        <w:rPr>
+          <w:rFonts w:ascii="Consolas" w:hAnsi="Consolas" w:cs="Consolas"/>
+          <w:color w:val="000000"/>
+          <w:sz w:val="19"/>
+          <w:szCs w:val="19"/>
+        </w:rPr>
+        <w:t xml:space="preserve"> s1;</w:t>
+      </w:r>
+    </w:p>
+    <w:p>
+      <w:pPr>
+        <w:autoSpaceDE w:val="0"/>
+        <w:autoSpaceDN w:val="0"/>
+        <w:adjustRightInd w:val="0"/>
+        <w:spacing w:after="0" w:line="240" w:lineRule="auto"/>
+        <w:rPr>
+          <w:rFonts w:ascii="Consolas" w:hAnsi="Consolas" w:cs="Consolas"/>
+          <w:color w:val="000000"/>
+          <w:sz w:val="19"/>
+          <w:szCs w:val="19"/>
+        </w:rPr>
+      </w:pPr>
+    </w:p>
+    <w:p>
+      <w:pPr>
+        <w:autoSpaceDE w:val="0"/>
+        <w:autoSpaceDN w:val="0"/>
+        <w:adjustRightInd w:val="0"/>
+        <w:spacing w:after="0" w:line="240" w:lineRule="auto"/>
+        <w:rPr>
+          <w:rFonts w:ascii="Consolas" w:hAnsi="Consolas" w:cs="Consolas"/>
+          <w:color w:val="000000"/>
+          <w:sz w:val="19"/>
+          <w:szCs w:val="19"/>
+        </w:rPr>
+      </w:pPr>
+      <w:r>
+        <w:rPr>
+          <w:rFonts w:ascii="Consolas" w:hAnsi="Consolas" w:cs="Consolas"/>
+          <w:color w:val="000000"/>
+          <w:sz w:val="19"/>
+          <w:szCs w:val="19"/>
+        </w:rPr>
+        <w:tab/>
+      </w:r>
+      <w:r>
+        <w:rPr>
+          <w:rFonts w:ascii="Consolas" w:hAnsi="Consolas" w:cs="Consolas"/>
+          <w:color w:val="008000"/>
+          <w:sz w:val="19"/>
+          <w:szCs w:val="19"/>
+        </w:rPr>
+        <w:t>//for an empty set</w:t>
+      </w:r>
+    </w:p>
+    <w:p>
+      <w:pPr>
+        <w:autoSpaceDE w:val="0"/>
+        <w:autoSpaceDN w:val="0"/>
+        <w:adjustRightInd w:val="0"/>
+        <w:spacing w:after="0" w:line="240" w:lineRule="auto"/>
+        <w:rPr>
+          <w:rFonts w:ascii="Consolas" w:hAnsi="Consolas" w:cs="Consolas"/>
+          <w:color w:val="000000"/>
+          <w:sz w:val="19"/>
+          <w:szCs w:val="19"/>
+        </w:rPr>
+      </w:pPr>
+      <w:r>
+        <w:rPr>
+          <w:rFonts w:ascii="Consolas" w:hAnsi="Consolas" w:cs="Consolas"/>
+          <w:color w:val="000000"/>
+          <w:sz w:val="19"/>
+          <w:szCs w:val="19"/>
+        </w:rPr>
+        <w:tab/>
+      </w:r>
+      <w:r>
+        <w:rPr>
+          <w:rFonts w:ascii="Consolas" w:hAnsi="Consolas" w:cs="Consolas"/>
+          <w:color w:val="6F008A"/>
+          <w:sz w:val="19"/>
+          <w:szCs w:val="19"/>
+        </w:rPr>
+        <w:t>assert</w:t>
+      </w:r>
+      <w:r>
+        <w:rPr>
+          <w:rFonts w:ascii="Consolas" w:hAnsi="Consolas" w:cs="Consolas"/>
+          <w:color w:val="000000"/>
+          <w:sz w:val="19"/>
+          <w:szCs w:val="19"/>
+        </w:rPr>
+        <w:t>(s</w:t>
+      </w:r>
+      <w:proofErr w:type="gramStart"/>
+      <w:r>
+        <w:rPr>
+          <w:rFonts w:ascii="Consolas" w:hAnsi="Consolas" w:cs="Consolas"/>
+          <w:color w:val="000000"/>
+          <w:sz w:val="19"/>
+          <w:szCs w:val="19"/>
+        </w:rPr>
+        <w:t>1.size</w:t>
+      </w:r>
+      <w:proofErr w:type="gramEnd"/>
+      <w:r>
+        <w:rPr>
+          <w:rFonts w:ascii="Consolas" w:hAnsi="Consolas" w:cs="Consolas"/>
+          <w:color w:val="000000"/>
+          <w:sz w:val="19"/>
+          <w:szCs w:val="19"/>
+        </w:rPr>
+        <w:t xml:space="preserve">() == 0);             </w:t>
+      </w:r>
+      <w:r>
+        <w:rPr>
+          <w:rFonts w:ascii="Consolas" w:hAnsi="Consolas" w:cs="Consolas"/>
+          <w:color w:val="008000"/>
+          <w:sz w:val="19"/>
+          <w:szCs w:val="19"/>
+        </w:rPr>
+        <w:t>//test size</w:t>
+      </w:r>
+    </w:p>
+    <w:p>
+      <w:pPr>
+        <w:autoSpaceDE w:val="0"/>
+        <w:autoSpaceDN w:val="0"/>
+        <w:adjustRightInd w:val="0"/>
+        <w:spacing w:after="0" w:line="240" w:lineRule="auto"/>
+        <w:rPr>
+          <w:rFonts w:ascii="Consolas" w:hAnsi="Consolas" w:cs="Consolas"/>
+          <w:color w:val="000000"/>
+          <w:sz w:val="19"/>
+          <w:szCs w:val="19"/>
+        </w:rPr>
+      </w:pPr>
+      <w:r>
+        <w:rPr>
+          <w:rFonts w:ascii="Consolas" w:hAnsi="Consolas" w:cs="Consolas"/>
+          <w:color w:val="000000"/>
+          <w:sz w:val="19"/>
+          <w:szCs w:val="19"/>
+        </w:rPr>
+        <w:tab/>
+      </w:r>
+      <w:r>
+        <w:rPr>
+          <w:rFonts w:ascii="Consolas" w:hAnsi="Consolas" w:cs="Consolas"/>
+          <w:color w:val="6F008A"/>
+          <w:sz w:val="19"/>
+          <w:szCs w:val="19"/>
+        </w:rPr>
+        <w:t>assert</w:t>
+      </w:r>
+      <w:r>
+        <w:rPr>
+          <w:rFonts w:ascii="Consolas" w:hAnsi="Consolas" w:cs="Consolas"/>
+          <w:color w:val="000000"/>
+          <w:sz w:val="19"/>
+          <w:szCs w:val="19"/>
+        </w:rPr>
+        <w:t>(s</w:t>
+      </w:r>
+      <w:proofErr w:type="gramStart"/>
+      <w:r>
+        <w:rPr>
+          <w:rFonts w:ascii="Consolas" w:hAnsi="Consolas" w:cs="Consolas"/>
+          <w:color w:val="000000"/>
+          <w:sz w:val="19"/>
+          <w:szCs w:val="19"/>
+        </w:rPr>
+        <w:t>1.empty</w:t>
+      </w:r>
+      <w:proofErr w:type="gramEnd"/>
+      <w:r>
+        <w:rPr>
+          <w:rFonts w:ascii="Consolas" w:hAnsi="Consolas" w:cs="Consolas"/>
+          <w:color w:val="000000"/>
+          <w:sz w:val="19"/>
+          <w:szCs w:val="19"/>
+        </w:rPr>
+        <w:t xml:space="preserve">());                 </w:t>
+      </w:r>
+      <w:r>
+        <w:rPr>
+          <w:rFonts w:ascii="Consolas" w:hAnsi="Consolas" w:cs="Consolas"/>
+          <w:color w:val="008000"/>
+          <w:sz w:val="19"/>
+          <w:szCs w:val="19"/>
+        </w:rPr>
+        <w:t>//test empty</w:t>
+      </w:r>
+    </w:p>
+    <w:p>
+      <w:pPr>
+        <w:autoSpaceDE w:val="0"/>
+        <w:autoSpaceDN w:val="0"/>
+        <w:adjustRightInd w:val="0"/>
+        <w:spacing w:after="0" w:line="240" w:lineRule="auto"/>
+        <w:rPr>
+          <w:rFonts w:ascii="Consolas" w:hAnsi="Consolas" w:cs="Consolas"/>
+          <w:color w:val="000000"/>
+          <w:sz w:val="19"/>
+          <w:szCs w:val="19"/>
+        </w:rPr>
+      </w:pPr>
+      <w:r>
+        <w:rPr>
+          <w:rFonts w:ascii="Consolas" w:hAnsi="Consolas" w:cs="Consolas"/>
+          <w:color w:val="000000"/>
+          <w:sz w:val="19"/>
+          <w:szCs w:val="19"/>
+        </w:rPr>
+        <w:tab/>
+      </w:r>
+      <w:r>
+        <w:rPr>
+          <w:rFonts w:ascii="Consolas" w:hAnsi="Consolas" w:cs="Consolas"/>
+          <w:color w:val="6F008A"/>
+          <w:sz w:val="19"/>
+          <w:szCs w:val="19"/>
+        </w:rPr>
+        <w:t>assert</w:t>
+      </w:r>
+      <w:proofErr w:type="gramStart"/>
+      <w:r>
+        <w:rPr>
+          <w:rFonts w:ascii="Consolas" w:hAnsi="Consolas" w:cs="Consolas"/>
+          <w:color w:val="000000"/>
+          <w:sz w:val="19"/>
+          <w:szCs w:val="19"/>
+        </w:rPr>
+        <w:t>(!s</w:t>
+      </w:r>
+      <w:proofErr w:type="gramEnd"/>
+      <w:r>
+        <w:rPr>
+          <w:rFonts w:ascii="Consolas" w:hAnsi="Consolas" w:cs="Consolas"/>
+          <w:color w:val="000000"/>
+          <w:sz w:val="19"/>
+          <w:szCs w:val="19"/>
+        </w:rPr>
+        <w:t>1.erase(</w:t>
+      </w:r>
+      <w:r>
+        <w:rPr>
+          <w:rFonts w:ascii="Consolas" w:hAnsi="Consolas" w:cs="Consolas"/>
+          <w:color w:val="A31515"/>
+          <w:sz w:val="19"/>
+          <w:szCs w:val="19"/>
+        </w:rPr>
+        <w:t>"roti"</w:t>
+      </w:r>
+      <w:r>
+        <w:rPr>
+          <w:rFonts w:ascii="Consolas" w:hAnsi="Consolas" w:cs="Consolas"/>
+          <w:color w:val="000000"/>
+          <w:sz w:val="19"/>
+          <w:szCs w:val="19"/>
+        </w:rPr>
+        <w:t xml:space="preserve">));          </w:t>
+      </w:r>
+      <w:r>
+        <w:rPr>
+          <w:rFonts w:ascii="Consolas" w:hAnsi="Consolas" w:cs="Consolas"/>
+          <w:color w:val="008000"/>
+          <w:sz w:val="19"/>
+          <w:szCs w:val="19"/>
+        </w:rPr>
+        <w:t xml:space="preserve">//nothing to remove </w:t>
+      </w:r>
+    </w:p>
+    <w:p>
+      <w:pPr>
+        <w:autoSpaceDE w:val="0"/>
+        <w:autoSpaceDN w:val="0"/>
+        <w:adjustRightInd w:val="0"/>
+        <w:spacing w:after="0" w:line="240" w:lineRule="auto"/>
+        <w:rPr>
+          <w:rFonts w:ascii="Consolas" w:hAnsi="Consolas" w:cs="Consolas"/>
+          <w:color w:val="000000"/>
+          <w:sz w:val="19"/>
+          <w:szCs w:val="19"/>
+        </w:rPr>
+      </w:pPr>
+    </w:p>
+    <w:p>
+      <w:pPr>
+        <w:autoSpaceDE w:val="0"/>
+        <w:autoSpaceDN w:val="0"/>
+        <w:adjustRightInd w:val="0"/>
+        <w:spacing w:after="0" w:line="240" w:lineRule="auto"/>
+        <w:rPr>
+          <w:rFonts w:ascii="Consolas" w:hAnsi="Consolas" w:cs="Consolas"/>
+          <w:color w:val="000000"/>
+          <w:sz w:val="19"/>
+          <w:szCs w:val="19"/>
+        </w:rPr>
+      </w:pPr>
+      <w:r>
+        <w:rPr>
+          <w:rFonts w:ascii="Consolas" w:hAnsi="Consolas" w:cs="Consolas"/>
+          <w:color w:val="000000"/>
+          <w:sz w:val="19"/>
+          <w:szCs w:val="19"/>
+        </w:rPr>
+        <w:tab/>
+      </w:r>
+      <w:r>
+        <w:rPr>
+          <w:rFonts w:ascii="Consolas" w:hAnsi="Consolas" w:cs="Consolas"/>
+          <w:color w:val="008000"/>
+          <w:sz w:val="19"/>
+          <w:szCs w:val="19"/>
+        </w:rPr>
+        <w:t>//functions of one set</w:t>
+      </w:r>
+    </w:p>
+    <w:p>
+      <w:pPr>
+        <w:autoSpaceDE w:val="0"/>
+        <w:autoSpaceDN w:val="0"/>
+        <w:adjustRightInd w:val="0"/>
+        <w:spacing w:after="0" w:line="240" w:lineRule="auto"/>
+        <w:rPr>
+          <w:rFonts w:ascii="Consolas" w:hAnsi="Consolas" w:cs="Consolas"/>
+          <w:color w:val="000000"/>
+          <w:sz w:val="19"/>
+          <w:szCs w:val="19"/>
+        </w:rPr>
+      </w:pPr>
+      <w:r>
+        <w:rPr>
+          <w:rFonts w:ascii="Consolas" w:hAnsi="Consolas" w:cs="Consolas"/>
+          <w:color w:val="000000"/>
+          <w:sz w:val="19"/>
+          <w:szCs w:val="19"/>
+        </w:rPr>
+        <w:tab/>
+      </w:r>
+      <w:r>
+        <w:rPr>
+          <w:rFonts w:ascii="Consolas" w:hAnsi="Consolas" w:cs="Consolas"/>
+          <w:color w:val="6F008A"/>
+          <w:sz w:val="19"/>
+          <w:szCs w:val="19"/>
+        </w:rPr>
+        <w:t>assert</w:t>
+      </w:r>
+      <w:r>
+        <w:rPr>
+          <w:rFonts w:ascii="Consolas" w:hAnsi="Consolas" w:cs="Consolas"/>
+          <w:color w:val="000000"/>
+          <w:sz w:val="19"/>
+          <w:szCs w:val="19"/>
+        </w:rPr>
+        <w:t>(s</w:t>
+      </w:r>
+      <w:proofErr w:type="gramStart"/>
+      <w:r>
+        <w:rPr>
+          <w:rFonts w:ascii="Consolas" w:hAnsi="Consolas" w:cs="Consolas"/>
+          <w:color w:val="000000"/>
+          <w:sz w:val="19"/>
+          <w:szCs w:val="19"/>
+        </w:rPr>
+        <w:t>1.insert</w:t>
+      </w:r>
+      <w:proofErr w:type="gramEnd"/>
+      <w:r>
+        <w:rPr>
+          <w:rFonts w:ascii="Consolas" w:hAnsi="Consolas" w:cs="Consolas"/>
+          <w:color w:val="000000"/>
+          <w:sz w:val="19"/>
+          <w:szCs w:val="19"/>
+        </w:rPr>
+        <w:t>(</w:t>
+      </w:r>
+      <w:r>
+        <w:rPr>
+          <w:rFonts w:ascii="Consolas" w:hAnsi="Consolas" w:cs="Consolas"/>
+          <w:color w:val="A31515"/>
+          <w:sz w:val="19"/>
+          <w:szCs w:val="19"/>
+        </w:rPr>
+        <w:t>"roti"</w:t>
+      </w:r>
+      <w:r>
+        <w:rPr>
+          <w:rFonts w:ascii="Consolas" w:hAnsi="Consolas" w:cs="Consolas"/>
+          <w:color w:val="000000"/>
+          <w:sz w:val="19"/>
+          <w:szCs w:val="19"/>
+        </w:rPr>
+        <w:t xml:space="preserve">));          </w:t>
+      </w:r>
+      <w:r>
+        <w:rPr>
+          <w:rFonts w:ascii="Consolas" w:hAnsi="Consolas" w:cs="Consolas"/>
+          <w:color w:val="008000"/>
+          <w:sz w:val="19"/>
+          <w:szCs w:val="19"/>
+        </w:rPr>
+        <w:t>//test insert</w:t>
+      </w:r>
+    </w:p>
+    <w:p>
+      <w:pPr>
+        <w:autoSpaceDE w:val="0"/>
+        <w:autoSpaceDN w:val="0"/>
+        <w:adjustRightInd w:val="0"/>
+        <w:spacing w:after="0" w:line="240" w:lineRule="auto"/>
+        <w:rPr>
+          <w:rFonts w:ascii="Consolas" w:hAnsi="Consolas" w:cs="Consolas"/>
+          <w:color w:val="000000"/>
+          <w:sz w:val="19"/>
+          <w:szCs w:val="19"/>
+        </w:rPr>
+      </w:pPr>
+      <w:r>
+        <w:rPr>
+          <w:rFonts w:ascii="Consolas" w:hAnsi="Consolas" w:cs="Consolas"/>
+          <w:color w:val="000000"/>
+          <w:sz w:val="19"/>
+          <w:szCs w:val="19"/>
+        </w:rPr>
+        <w:tab/>
+      </w:r>
+      <w:r>
+        <w:rPr>
+          <w:rFonts w:ascii="Consolas" w:hAnsi="Consolas" w:cs="Consolas"/>
+          <w:color w:val="6F008A"/>
+          <w:sz w:val="19"/>
+          <w:szCs w:val="19"/>
+        </w:rPr>
+        <w:t>assert</w:t>
+      </w:r>
+      <w:r>
+        <w:rPr>
+          <w:rFonts w:ascii="Consolas" w:hAnsi="Consolas" w:cs="Consolas"/>
+          <w:color w:val="000000"/>
+          <w:sz w:val="19"/>
+          <w:szCs w:val="19"/>
+        </w:rPr>
+        <w:t>(s</w:t>
+      </w:r>
+      <w:proofErr w:type="gramStart"/>
+      <w:r>
+        <w:rPr>
+          <w:rFonts w:ascii="Consolas" w:hAnsi="Consolas" w:cs="Consolas"/>
+          <w:color w:val="000000"/>
+          <w:sz w:val="19"/>
+          <w:szCs w:val="19"/>
+        </w:rPr>
+        <w:t>1.insert</w:t>
+      </w:r>
+      <w:proofErr w:type="gramEnd"/>
+      <w:r>
+        <w:rPr>
+          <w:rFonts w:ascii="Consolas" w:hAnsi="Consolas" w:cs="Consolas"/>
+          <w:color w:val="000000"/>
+          <w:sz w:val="19"/>
+          <w:szCs w:val="19"/>
+        </w:rPr>
+        <w:t>(</w:t>
+      </w:r>
+      <w:r>
+        <w:rPr>
+          <w:rFonts w:ascii="Consolas" w:hAnsi="Consolas" w:cs="Consolas"/>
+          <w:color w:val="A31515"/>
+          <w:sz w:val="19"/>
+          <w:szCs w:val="19"/>
+        </w:rPr>
+        <w:t>"pita"</w:t>
+      </w:r>
+      <w:r>
+        <w:rPr>
+          <w:rFonts w:ascii="Consolas" w:hAnsi="Consolas" w:cs="Consolas"/>
+          <w:color w:val="000000"/>
+          <w:sz w:val="19"/>
+          <w:szCs w:val="19"/>
+        </w:rPr>
+        <w:t xml:space="preserve">));          </w:t>
+      </w:r>
+      <w:r>
+        <w:rPr>
+          <w:rFonts w:ascii="Consolas" w:hAnsi="Consolas" w:cs="Consolas"/>
+          <w:color w:val="008000"/>
+          <w:sz w:val="19"/>
+          <w:szCs w:val="19"/>
+        </w:rPr>
+        <w:t>//test insert again</w:t>
+      </w:r>
+    </w:p>
+    <w:p>
+      <w:pPr>
+        <w:autoSpaceDE w:val="0"/>
+        <w:autoSpaceDN w:val="0"/>
+        <w:adjustRightInd w:val="0"/>
+        <w:spacing w:after="0" w:line="240" w:lineRule="auto"/>
+        <w:rPr>
+          <w:rFonts w:ascii="Consolas" w:hAnsi="Consolas" w:cs="Consolas"/>
+          <w:color w:val="000000"/>
+          <w:sz w:val="19"/>
+          <w:szCs w:val="19"/>
+        </w:rPr>
+      </w:pPr>
+      <w:r>
+        <w:rPr>
+          <w:rFonts w:ascii="Consolas" w:hAnsi="Consolas" w:cs="Consolas"/>
+          <w:color w:val="000000"/>
+          <w:sz w:val="19"/>
+          <w:szCs w:val="19"/>
+        </w:rPr>
+        <w:tab/>
+      </w:r>
+      <w:r>
+        <w:rPr>
+          <w:rFonts w:ascii="Consolas" w:hAnsi="Consolas" w:cs="Consolas"/>
+          <w:color w:val="6F008A"/>
+          <w:sz w:val="19"/>
+          <w:szCs w:val="19"/>
+        </w:rPr>
+        <w:t>assert</w:t>
+      </w:r>
+      <w:proofErr w:type="gramStart"/>
+      <w:r>
+        <w:rPr>
+          <w:rFonts w:ascii="Consolas" w:hAnsi="Consolas" w:cs="Consolas"/>
+          <w:color w:val="000000"/>
+          <w:sz w:val="19"/>
+          <w:szCs w:val="19"/>
+        </w:rPr>
+        <w:t>(!s</w:t>
+      </w:r>
+      <w:proofErr w:type="gramEnd"/>
+      <w:r>
+        <w:rPr>
+          <w:rFonts w:ascii="Consolas" w:hAnsi="Consolas" w:cs="Consolas"/>
+          <w:color w:val="000000"/>
+          <w:sz w:val="19"/>
+          <w:szCs w:val="19"/>
+        </w:rPr>
+        <w:t>1.insert(</w:t>
+      </w:r>
+      <w:r>
+        <w:rPr>
+          <w:rFonts w:ascii="Consolas" w:hAnsi="Consolas" w:cs="Consolas"/>
+          <w:color w:val="A31515"/>
+          <w:sz w:val="19"/>
+          <w:szCs w:val="19"/>
+        </w:rPr>
+        <w:t>"roti"</w:t>
+      </w:r>
+      <w:r>
+        <w:rPr>
+          <w:rFonts w:ascii="Consolas" w:hAnsi="Consolas" w:cs="Consolas"/>
+          <w:color w:val="000000"/>
+          <w:sz w:val="19"/>
+          <w:szCs w:val="19"/>
+        </w:rPr>
+        <w:t xml:space="preserve">));         </w:t>
+      </w:r>
+      <w:r>
+        <w:rPr>
+          <w:rFonts w:ascii="Consolas" w:hAnsi="Consolas" w:cs="Consolas"/>
+          <w:color w:val="008000"/>
+          <w:sz w:val="19"/>
+          <w:szCs w:val="19"/>
+        </w:rPr>
+        <w:t>//test insert with already present element</w:t>
+      </w:r>
+    </w:p>
+    <w:p>
+      <w:pPr>
+        <w:autoSpaceDE w:val="0"/>
+        <w:autoSpaceDN w:val="0"/>
+        <w:adjustRightInd w:val="0"/>
+        <w:spacing w:after="0" w:line="240" w:lineRule="auto"/>
+        <w:rPr>
+          <w:rFonts w:ascii="Consolas" w:hAnsi="Consolas" w:cs="Consolas"/>
+          <w:color w:val="000000"/>
+          <w:sz w:val="19"/>
+          <w:szCs w:val="19"/>
+        </w:rPr>
+      </w:pPr>
+    </w:p>
+    <w:p>
+      <w:pPr>
+        <w:autoSpaceDE w:val="0"/>
+        <w:autoSpaceDN w:val="0"/>
+        <w:adjustRightInd w:val="0"/>
+        <w:spacing w:after="0" w:line="240" w:lineRule="auto"/>
+        <w:rPr>
+          <w:rFonts w:ascii="Consolas" w:hAnsi="Consolas" w:cs="Consolas"/>
+          <w:color w:val="000000"/>
+          <w:sz w:val="19"/>
+          <w:szCs w:val="19"/>
+        </w:rPr>
+      </w:pPr>
+      <w:r>
+        <w:rPr>
+          <w:rFonts w:ascii="Consolas" w:hAnsi="Consolas" w:cs="Consolas"/>
+          <w:color w:val="000000"/>
+          <w:sz w:val="19"/>
+          <w:szCs w:val="19"/>
+        </w:rPr>
+        <w:tab/>
+      </w:r>
+      <w:r>
+        <w:rPr>
+          <w:rFonts w:ascii="Consolas" w:hAnsi="Consolas" w:cs="Consolas"/>
+          <w:color w:val="6F008A"/>
+          <w:sz w:val="19"/>
+          <w:szCs w:val="19"/>
+        </w:rPr>
+        <w:t>assert</w:t>
+      </w:r>
+      <w:r>
+        <w:rPr>
+          <w:rFonts w:ascii="Consolas" w:hAnsi="Consolas" w:cs="Consolas"/>
+          <w:color w:val="000000"/>
+          <w:sz w:val="19"/>
+          <w:szCs w:val="19"/>
+        </w:rPr>
+        <w:t>(s</w:t>
+      </w:r>
+      <w:proofErr w:type="gramStart"/>
+      <w:r>
+        <w:rPr>
+          <w:rFonts w:ascii="Consolas" w:hAnsi="Consolas" w:cs="Consolas"/>
+          <w:color w:val="000000"/>
+          <w:sz w:val="19"/>
+          <w:szCs w:val="19"/>
+        </w:rPr>
+        <w:t>1.size</w:t>
+      </w:r>
+      <w:proofErr w:type="gramEnd"/>
+      <w:r>
+        <w:rPr>
+          <w:rFonts w:ascii="Consolas" w:hAnsi="Consolas" w:cs="Consolas"/>
+          <w:color w:val="000000"/>
+          <w:sz w:val="19"/>
+          <w:szCs w:val="19"/>
+        </w:rPr>
+        <w:t xml:space="preserve">() == 2);             </w:t>
+      </w:r>
+      <w:r>
+        <w:rPr>
+          <w:rFonts w:ascii="Consolas" w:hAnsi="Consolas" w:cs="Consolas"/>
+          <w:color w:val="008000"/>
+          <w:sz w:val="19"/>
+          <w:szCs w:val="19"/>
+        </w:rPr>
+        <w:t>//test size</w:t>
+      </w:r>
+    </w:p>
+    <w:p>
+      <w:pPr>
+        <w:autoSpaceDE w:val="0"/>
+        <w:autoSpaceDN w:val="0"/>
+        <w:adjustRightInd w:val="0"/>
+        <w:spacing w:after="0" w:line="240" w:lineRule="auto"/>
+        <w:rPr>
+          <w:rFonts w:ascii="Consolas" w:hAnsi="Consolas" w:cs="Consolas"/>
+          <w:color w:val="000000"/>
+          <w:sz w:val="19"/>
+          <w:szCs w:val="19"/>
+        </w:rPr>
+      </w:pPr>
+      <w:r>
+        <w:rPr>
+          <w:rFonts w:ascii="Consolas" w:hAnsi="Consolas" w:cs="Consolas"/>
+          <w:color w:val="000000"/>
+          <w:sz w:val="19"/>
+          <w:szCs w:val="19"/>
+        </w:rPr>
+        <w:tab/>
+      </w:r>
+      <w:r>
+        <w:rPr>
+          <w:rFonts w:ascii="Consolas" w:hAnsi="Consolas" w:cs="Consolas"/>
+          <w:color w:val="6F008A"/>
+          <w:sz w:val="19"/>
+          <w:szCs w:val="19"/>
+        </w:rPr>
+        <w:t>assert</w:t>
+      </w:r>
+      <w:proofErr w:type="gramStart"/>
+      <w:r>
+        <w:rPr>
+          <w:rFonts w:ascii="Consolas" w:hAnsi="Consolas" w:cs="Consolas"/>
+          <w:color w:val="000000"/>
+          <w:sz w:val="19"/>
+          <w:szCs w:val="19"/>
+        </w:rPr>
+        <w:t>(!s</w:t>
+      </w:r>
+      <w:proofErr w:type="gramEnd"/>
+      <w:r>
+        <w:rPr>
+          <w:rFonts w:ascii="Consolas" w:hAnsi="Consolas" w:cs="Consolas"/>
+          <w:color w:val="000000"/>
+          <w:sz w:val="19"/>
+          <w:szCs w:val="19"/>
+        </w:rPr>
+        <w:t xml:space="preserve">1.empty());                </w:t>
+      </w:r>
+      <w:r>
+        <w:rPr>
+          <w:rFonts w:ascii="Consolas" w:hAnsi="Consolas" w:cs="Consolas"/>
+          <w:color w:val="008000"/>
+          <w:sz w:val="19"/>
+          <w:szCs w:val="19"/>
+        </w:rPr>
+        <w:t>//test empty</w:t>
+      </w:r>
+    </w:p>
+    <w:p>
+      <w:pPr>
+        <w:autoSpaceDE w:val="0"/>
+        <w:autoSpaceDN w:val="0"/>
+        <w:adjustRightInd w:val="0"/>
+        <w:spacing w:after="0" w:line="240" w:lineRule="auto"/>
+        <w:rPr>
+          <w:rFonts w:ascii="Consolas" w:hAnsi="Consolas" w:cs="Consolas"/>
+          <w:color w:val="000000"/>
+          <w:sz w:val="19"/>
+          <w:szCs w:val="19"/>
+        </w:rPr>
+      </w:pPr>
+    </w:p>
+    <w:p>
+      <w:pPr>
+        <w:autoSpaceDE w:val="0"/>
+        <w:autoSpaceDN w:val="0"/>
+        <w:adjustRightInd w:val="0"/>
+        <w:spacing w:after="0" w:line="240" w:lineRule="auto"/>
+        <w:rPr>
+          <w:rFonts w:ascii="Consolas" w:hAnsi="Consolas" w:cs="Consolas"/>
+          <w:color w:val="000000"/>
+          <w:sz w:val="19"/>
+          <w:szCs w:val="19"/>
+        </w:rPr>
+      </w:pPr>
+      <w:r>
+        <w:rPr>
+          <w:rFonts w:ascii="Consolas" w:hAnsi="Consolas" w:cs="Consolas"/>
+          <w:color w:val="000000"/>
+          <w:sz w:val="19"/>
+          <w:szCs w:val="19"/>
+        </w:rPr>
+        <w:tab/>
+      </w:r>
+      <w:r>
+        <w:rPr>
+          <w:rFonts w:ascii="Consolas" w:hAnsi="Consolas" w:cs="Consolas"/>
+          <w:color w:val="6F008A"/>
+          <w:sz w:val="19"/>
+          <w:szCs w:val="19"/>
+        </w:rPr>
+        <w:t>assert</w:t>
+      </w:r>
+      <w:r>
+        <w:rPr>
+          <w:rFonts w:ascii="Consolas" w:hAnsi="Consolas" w:cs="Consolas"/>
+          <w:color w:val="000000"/>
+          <w:sz w:val="19"/>
+          <w:szCs w:val="19"/>
+        </w:rPr>
+        <w:t>(s</w:t>
+      </w:r>
+      <w:proofErr w:type="gramStart"/>
+      <w:r>
+        <w:rPr>
+          <w:rFonts w:ascii="Consolas" w:hAnsi="Consolas" w:cs="Consolas"/>
+          <w:color w:val="000000"/>
+          <w:sz w:val="19"/>
+          <w:szCs w:val="19"/>
+        </w:rPr>
+        <w:t>1.contains</w:t>
+      </w:r>
+      <w:proofErr w:type="gramEnd"/>
+      <w:r>
+        <w:rPr>
+          <w:rFonts w:ascii="Consolas" w:hAnsi="Consolas" w:cs="Consolas"/>
+          <w:color w:val="000000"/>
+          <w:sz w:val="19"/>
+          <w:szCs w:val="19"/>
+        </w:rPr>
+        <w:t>(</w:t>
+      </w:r>
+      <w:r>
+        <w:rPr>
+          <w:rFonts w:ascii="Consolas" w:hAnsi="Consolas" w:cs="Consolas"/>
+          <w:color w:val="A31515"/>
+          <w:sz w:val="19"/>
+          <w:szCs w:val="19"/>
+        </w:rPr>
+        <w:t>"pita"</w:t>
+      </w:r>
+      <w:r>
+        <w:rPr>
+          <w:rFonts w:ascii="Consolas" w:hAnsi="Consolas" w:cs="Consolas"/>
+          <w:color w:val="000000"/>
+          <w:sz w:val="19"/>
+          <w:szCs w:val="19"/>
+        </w:rPr>
+        <w:t xml:space="preserve">));        </w:t>
+      </w:r>
+      <w:r>
+        <w:rPr>
+          <w:rFonts w:ascii="Consolas" w:hAnsi="Consolas" w:cs="Consolas"/>
+          <w:color w:val="008000"/>
+          <w:sz w:val="19"/>
+          <w:szCs w:val="19"/>
+        </w:rPr>
+        <w:t>//test contains on a present value</w:t>
+      </w:r>
+    </w:p>
+    <w:p>
+      <w:pPr>
+        <w:autoSpaceDE w:val="0"/>
+        <w:autoSpaceDN w:val="0"/>
+        <w:adjustRightInd w:val="0"/>
+        <w:spacing w:after="0" w:line="240" w:lineRule="auto"/>
+        <w:rPr>
+          <w:rFonts w:ascii="Consolas" w:hAnsi="Consolas" w:cs="Consolas"/>
+          <w:color w:val="000000"/>
+          <w:sz w:val="19"/>
+          <w:szCs w:val="19"/>
+        </w:rPr>
+      </w:pPr>
+      <w:r>
+        <w:rPr>
+          <w:rFonts w:ascii="Consolas" w:hAnsi="Consolas" w:cs="Consolas"/>
+          <w:color w:val="000000"/>
+          <w:sz w:val="19"/>
+          <w:szCs w:val="19"/>
+        </w:rPr>
+        <w:tab/>
+      </w:r>
+      <w:r>
+        <w:rPr>
+          <w:rFonts w:ascii="Consolas" w:hAnsi="Consolas" w:cs="Consolas"/>
+          <w:color w:val="6F008A"/>
+          <w:sz w:val="19"/>
+          <w:szCs w:val="19"/>
+        </w:rPr>
+        <w:t>assert</w:t>
+      </w:r>
+      <w:proofErr w:type="gramStart"/>
+      <w:r>
+        <w:rPr>
+          <w:rFonts w:ascii="Consolas" w:hAnsi="Consolas" w:cs="Consolas"/>
+          <w:color w:val="000000"/>
+          <w:sz w:val="19"/>
+          <w:szCs w:val="19"/>
+        </w:rPr>
+        <w:t>(!s</w:t>
+      </w:r>
+      <w:proofErr w:type="gramEnd"/>
+      <w:r>
+        <w:rPr>
+          <w:rFonts w:ascii="Consolas" w:hAnsi="Consolas" w:cs="Consolas"/>
+          <w:color w:val="000000"/>
+          <w:sz w:val="19"/>
+          <w:szCs w:val="19"/>
+        </w:rPr>
+        <w:t>1.contains(</w:t>
+      </w:r>
+      <w:r>
+        <w:rPr>
+          <w:rFonts w:ascii="Consolas" w:hAnsi="Consolas" w:cs="Consolas"/>
+          <w:color w:val="A31515"/>
+          <w:sz w:val="19"/>
+          <w:szCs w:val="19"/>
+        </w:rPr>
+        <w:t>"spaghetti"</w:t>
+      </w:r>
+      <w:r>
+        <w:rPr>
+          <w:rFonts w:ascii="Consolas" w:hAnsi="Consolas" w:cs="Consolas"/>
+          <w:color w:val="000000"/>
+          <w:sz w:val="19"/>
+          <w:szCs w:val="19"/>
+        </w:rPr>
+        <w:t xml:space="preserve">));   </w:t>
+      </w:r>
+      <w:r>
+        <w:rPr>
+          <w:rFonts w:ascii="Consolas" w:hAnsi="Consolas" w:cs="Consolas"/>
+          <w:color w:val="008000"/>
+          <w:sz w:val="19"/>
+          <w:szCs w:val="19"/>
+        </w:rPr>
+        <w:t>//test contains on a non-present value</w:t>
+      </w:r>
+    </w:p>
+    <w:p>
+      <w:pPr>
+        <w:autoSpaceDE w:val="0"/>
+        <w:autoSpaceDN w:val="0"/>
+        <w:adjustRightInd w:val="0"/>
+        <w:spacing w:after="0" w:line="240" w:lineRule="auto"/>
+        <w:rPr>
+          <w:rFonts w:ascii="Consolas" w:hAnsi="Consolas" w:cs="Consolas"/>
+          <w:color w:val="000000"/>
+          <w:sz w:val="19"/>
+          <w:szCs w:val="19"/>
+        </w:rPr>
+      </w:pPr>
+    </w:p>
+    <w:p>
+      <w:pPr>
+        <w:autoSpaceDE w:val="0"/>
+        <w:autoSpaceDN w:val="0"/>
+        <w:adjustRightInd w:val="0"/>
+        <w:spacing w:after="0" w:line="240" w:lineRule="auto"/>
+        <w:rPr>
+          <w:rFonts w:ascii="Consolas" w:hAnsi="Consolas" w:cs="Consolas"/>
+          <w:color w:val="000000"/>
+          <w:sz w:val="19"/>
+          <w:szCs w:val="19"/>
+        </w:rPr>
+      </w:pPr>
+      <w:r>
+        <w:rPr>
+          <w:rFonts w:ascii="Consolas" w:hAnsi="Consolas" w:cs="Consolas"/>
+          <w:color w:val="000000"/>
+          <w:sz w:val="19"/>
+          <w:szCs w:val="19"/>
+        </w:rPr>
+        <w:tab/>
+      </w:r>
+      <w:r>
+        <w:rPr>
+          <w:rFonts w:ascii="Consolas" w:hAnsi="Consolas" w:cs="Consolas"/>
+          <w:color w:val="6F008A"/>
+          <w:sz w:val="19"/>
+          <w:szCs w:val="19"/>
+        </w:rPr>
+        <w:t>assert</w:t>
+      </w:r>
+      <w:r>
+        <w:rPr>
+          <w:rFonts w:ascii="Consolas" w:hAnsi="Consolas" w:cs="Consolas"/>
+          <w:color w:val="000000"/>
+          <w:sz w:val="19"/>
+          <w:szCs w:val="19"/>
+        </w:rPr>
+        <w:t>(s</w:t>
+      </w:r>
+      <w:proofErr w:type="gramStart"/>
+      <w:r>
+        <w:rPr>
+          <w:rFonts w:ascii="Consolas" w:hAnsi="Consolas" w:cs="Consolas"/>
+          <w:color w:val="000000"/>
+          <w:sz w:val="19"/>
+          <w:szCs w:val="19"/>
+        </w:rPr>
+        <w:t>1.erase</w:t>
+      </w:r>
+      <w:proofErr w:type="gramEnd"/>
+      <w:r>
+        <w:rPr>
+          <w:rFonts w:ascii="Consolas" w:hAnsi="Consolas" w:cs="Consolas"/>
+          <w:color w:val="000000"/>
+          <w:sz w:val="19"/>
+          <w:szCs w:val="19"/>
+        </w:rPr>
+        <w:t>(</w:t>
+      </w:r>
+      <w:r>
+        <w:rPr>
+          <w:rFonts w:ascii="Consolas" w:hAnsi="Consolas" w:cs="Consolas"/>
+          <w:color w:val="A31515"/>
+          <w:sz w:val="19"/>
+          <w:szCs w:val="19"/>
+        </w:rPr>
+        <w:t>"roti"</w:t>
+      </w:r>
+      <w:r>
+        <w:rPr>
+          <w:rFonts w:ascii="Consolas" w:hAnsi="Consolas" w:cs="Consolas"/>
+          <w:color w:val="000000"/>
+          <w:sz w:val="19"/>
+          <w:szCs w:val="19"/>
+        </w:rPr>
+        <w:t xml:space="preserve">));          </w:t>
+      </w:r>
+      <w:r>
+        <w:rPr>
+          <w:rFonts w:ascii="Consolas" w:hAnsi="Consolas" w:cs="Consolas"/>
+          <w:color w:val="008000"/>
+          <w:sz w:val="19"/>
+          <w:szCs w:val="19"/>
+        </w:rPr>
+        <w:t>//test erase on present value</w:t>
+      </w:r>
+    </w:p>
+    <w:p>
+      <w:pPr>
+        <w:autoSpaceDE w:val="0"/>
+        <w:autoSpaceDN w:val="0"/>
+        <w:adjustRightInd w:val="0"/>
+        <w:spacing w:after="0" w:line="240" w:lineRule="auto"/>
+        <w:rPr>
+          <w:rFonts w:ascii="Consolas" w:hAnsi="Consolas" w:cs="Consolas"/>
+          <w:color w:val="000000"/>
+          <w:sz w:val="19"/>
+          <w:szCs w:val="19"/>
+        </w:rPr>
+      </w:pPr>
+      <w:r>
+        <w:rPr>
+          <w:rFonts w:ascii="Consolas" w:hAnsi="Consolas" w:cs="Consolas"/>
+          <w:color w:val="000000"/>
+          <w:sz w:val="19"/>
+          <w:szCs w:val="19"/>
+        </w:rPr>
+        <w:tab/>
+      </w:r>
+      <w:r>
+        <w:rPr>
+          <w:rFonts w:ascii="Consolas" w:hAnsi="Consolas" w:cs="Consolas"/>
+          <w:color w:val="6F008A"/>
+          <w:sz w:val="19"/>
+          <w:szCs w:val="19"/>
+        </w:rPr>
+        <w:t>assert</w:t>
+      </w:r>
+      <w:proofErr w:type="gramStart"/>
+      <w:r>
+        <w:rPr>
+          <w:rFonts w:ascii="Consolas" w:hAnsi="Consolas" w:cs="Consolas"/>
+          <w:color w:val="000000"/>
+          <w:sz w:val="19"/>
+          <w:szCs w:val="19"/>
+        </w:rPr>
+        <w:t>(!s</w:t>
+      </w:r>
+      <w:proofErr w:type="gramEnd"/>
+      <w:r>
+        <w:rPr>
+          <w:rFonts w:ascii="Consolas" w:hAnsi="Consolas" w:cs="Consolas"/>
+          <w:color w:val="000000"/>
+          <w:sz w:val="19"/>
+          <w:szCs w:val="19"/>
+        </w:rPr>
+        <w:t>1.erase(</w:t>
+      </w:r>
+      <w:r>
+        <w:rPr>
+          <w:rFonts w:ascii="Consolas" w:hAnsi="Consolas" w:cs="Consolas"/>
+          <w:color w:val="A31515"/>
+          <w:sz w:val="19"/>
+          <w:szCs w:val="19"/>
+        </w:rPr>
+        <w:t>"spaghetti"</w:t>
+      </w:r>
+      <w:r>
+        <w:rPr>
+          <w:rFonts w:ascii="Consolas" w:hAnsi="Consolas" w:cs="Consolas"/>
+          <w:color w:val="000000"/>
+          <w:sz w:val="19"/>
+          <w:szCs w:val="19"/>
+        </w:rPr>
+        <w:t xml:space="preserve">));          </w:t>
+      </w:r>
+      <w:r>
+        <w:rPr>
+          <w:rFonts w:ascii="Consolas" w:hAnsi="Consolas" w:cs="Consolas"/>
+          <w:color w:val="008000"/>
+          <w:sz w:val="19"/>
+          <w:szCs w:val="19"/>
+        </w:rPr>
+        <w:t>//test erase on present value</w:t>
+      </w:r>
+    </w:p>
+    <w:p>
+      <w:pPr>
+        <w:autoSpaceDE w:val="0"/>
+        <w:autoSpaceDN w:val="0"/>
+        <w:adjustRightInd w:val="0"/>
+        <w:spacing w:after="0" w:line="240" w:lineRule="auto"/>
+        <w:rPr>
+          <w:rFonts w:ascii="Consolas" w:hAnsi="Consolas" w:cs="Consolas"/>
+          <w:color w:val="000000"/>
+          <w:sz w:val="19"/>
+          <w:szCs w:val="19"/>
+        </w:rPr>
+      </w:pPr>
+    </w:p>
+    <w:p>
+      <w:pPr>
+        <w:autoSpaceDE w:val="0"/>
+        <w:autoSpaceDN w:val="0"/>
+        <w:adjustRightInd w:val="0"/>
+        <w:spacing w:after="0" w:line="240" w:lineRule="auto"/>
+        <w:rPr>
+          <w:rFonts w:ascii="Consolas" w:hAnsi="Consolas" w:cs="Consolas"/>
+          <w:color w:val="000000"/>
+          <w:sz w:val="19"/>
+          <w:szCs w:val="19"/>
+        </w:rPr>
+      </w:pPr>
+      <w:r>
+        <w:rPr>
+          <w:rFonts w:ascii="Consolas" w:hAnsi="Consolas" w:cs="Consolas"/>
+          <w:color w:val="000000"/>
+          <w:sz w:val="19"/>
+          <w:szCs w:val="19"/>
+        </w:rPr>
+        <w:tab/>
+      </w:r>
+      <w:r>
+        <w:rPr>
+          <w:rFonts w:ascii="Consolas" w:hAnsi="Consolas" w:cs="Consolas"/>
+          <w:color w:val="6F008A"/>
+          <w:sz w:val="19"/>
+          <w:szCs w:val="19"/>
+        </w:rPr>
+        <w:t>assert</w:t>
+      </w:r>
+      <w:r>
+        <w:rPr>
+          <w:rFonts w:ascii="Consolas" w:hAnsi="Consolas" w:cs="Consolas"/>
+          <w:color w:val="000000"/>
+          <w:sz w:val="19"/>
+          <w:szCs w:val="19"/>
+        </w:rPr>
+        <w:t>(s</w:t>
+      </w:r>
+      <w:proofErr w:type="gramStart"/>
+      <w:r>
+        <w:rPr>
+          <w:rFonts w:ascii="Consolas" w:hAnsi="Consolas" w:cs="Consolas"/>
+          <w:color w:val="000000"/>
+          <w:sz w:val="19"/>
+          <w:szCs w:val="19"/>
+        </w:rPr>
+        <w:t>1.insert</w:t>
+      </w:r>
+      <w:proofErr w:type="gramEnd"/>
+      <w:r>
+        <w:rPr>
+          <w:rFonts w:ascii="Consolas" w:hAnsi="Consolas" w:cs="Consolas"/>
+          <w:color w:val="000000"/>
+          <w:sz w:val="19"/>
+          <w:szCs w:val="19"/>
+        </w:rPr>
+        <w:t>(</w:t>
+      </w:r>
+      <w:r>
+        <w:rPr>
+          <w:rFonts w:ascii="Consolas" w:hAnsi="Consolas" w:cs="Consolas"/>
+          <w:color w:val="A31515"/>
+          <w:sz w:val="19"/>
+          <w:szCs w:val="19"/>
+        </w:rPr>
+        <w:t>"shells"</w:t>
+      </w:r>
+      <w:r>
+        <w:rPr>
+          <w:rFonts w:ascii="Consolas" w:hAnsi="Consolas" w:cs="Consolas"/>
+          <w:color w:val="000000"/>
+          <w:sz w:val="19"/>
+          <w:szCs w:val="19"/>
+        </w:rPr>
+        <w:t xml:space="preserve">));          </w:t>
+      </w:r>
+      <w:r>
+        <w:rPr>
+          <w:rFonts w:ascii="Consolas" w:hAnsi="Consolas" w:cs="Consolas"/>
+          <w:color w:val="008000"/>
+          <w:sz w:val="19"/>
+          <w:szCs w:val="19"/>
+        </w:rPr>
+        <w:t>//insert another element for later tests</w:t>
+      </w:r>
+    </w:p>
+    <w:p>
+      <w:pPr>
+        <w:autoSpaceDE w:val="0"/>
+        <w:autoSpaceDN w:val="0"/>
+        <w:adjustRightInd w:val="0"/>
+        <w:spacing w:after="0" w:line="240" w:lineRule="auto"/>
+        <w:rPr>
+          <w:rFonts w:ascii="Consolas" w:hAnsi="Consolas" w:cs="Consolas"/>
+          <w:color w:val="000000"/>
+          <w:sz w:val="19"/>
+          <w:szCs w:val="19"/>
+        </w:rPr>
+      </w:pPr>
+    </w:p>
+    <w:p>
+      <w:pPr>
+        <w:autoSpaceDE w:val="0"/>
+        <w:autoSpaceDN w:val="0"/>
+        <w:adjustRightInd w:val="0"/>
+        <w:spacing w:after="0" w:line="240" w:lineRule="auto"/>
+        <w:rPr>
+          <w:rFonts w:ascii="Consolas" w:hAnsi="Consolas" w:cs="Consolas"/>
+          <w:color w:val="000000"/>
+          <w:sz w:val="19"/>
+          <w:szCs w:val="19"/>
+        </w:rPr>
+      </w:pPr>
+      <w:r>
+        <w:rPr>
+          <w:rFonts w:ascii="Consolas" w:hAnsi="Consolas" w:cs="Consolas"/>
+          <w:color w:val="000000"/>
+          <w:sz w:val="19"/>
+          <w:szCs w:val="19"/>
+        </w:rPr>
+        <w:tab/>
+      </w:r>
+      <w:r>
+        <w:rPr>
+          <w:rFonts w:ascii="Consolas" w:hAnsi="Consolas" w:cs="Consolas"/>
+          <w:color w:val="2B91AF"/>
+          <w:sz w:val="19"/>
+          <w:szCs w:val="19"/>
+        </w:rPr>
+        <w:t>ItemType</w:t>
+      </w:r>
+      <w:r>
+        <w:rPr>
+          <w:rFonts w:ascii="Consolas" w:hAnsi="Consolas" w:cs="Consolas"/>
+          <w:color w:val="000000"/>
+          <w:sz w:val="19"/>
+          <w:szCs w:val="19"/>
+        </w:rPr>
+        <w:t xml:space="preserve"> x = </w:t>
+      </w:r>
+      <w:r>
+        <w:rPr>
+          <w:rFonts w:ascii="Consolas" w:hAnsi="Consolas" w:cs="Consolas"/>
+          <w:color w:val="A31515"/>
+          <w:sz w:val="19"/>
+          <w:szCs w:val="19"/>
+        </w:rPr>
+        <w:t>"</w:t>
+      </w:r>
+      <w:proofErr w:type="spellStart"/>
+      <w:r>
+        <w:rPr>
+          <w:rFonts w:ascii="Consolas" w:hAnsi="Consolas" w:cs="Consolas"/>
+          <w:color w:val="A31515"/>
+          <w:sz w:val="19"/>
+          <w:szCs w:val="19"/>
+        </w:rPr>
+        <w:t>laobing</w:t>
+      </w:r>
+      <w:proofErr w:type="spellEnd"/>
+      <w:proofErr w:type="gramStart"/>
+      <w:r>
+        <w:rPr>
+          <w:rFonts w:ascii="Consolas" w:hAnsi="Consolas" w:cs="Consolas"/>
+          <w:color w:val="A31515"/>
+          <w:sz w:val="19"/>
+          <w:szCs w:val="19"/>
+        </w:rPr>
+        <w:t>"</w:t>
+      </w:r>
+      <w:r>
+        <w:rPr>
+          <w:rFonts w:ascii="Consolas" w:hAnsi="Consolas" w:cs="Consolas"/>
+          <w:color w:val="000000"/>
+          <w:sz w:val="19"/>
+          <w:szCs w:val="19"/>
+        </w:rPr>
+        <w:t xml:space="preserve">;   </w:t>
+      </w:r>
+      <w:proofErr w:type="gramEnd"/>
+      <w:r>
+        <w:rPr>
+          <w:rFonts w:ascii="Consolas" w:hAnsi="Consolas" w:cs="Consolas"/>
+          <w:color w:val="000000"/>
+          <w:sz w:val="19"/>
+          <w:szCs w:val="19"/>
+        </w:rPr>
+        <w:t xml:space="preserve">              </w:t>
+      </w:r>
+      <w:r>
+        <w:rPr>
+          <w:rFonts w:ascii="Consolas" w:hAnsi="Consolas" w:cs="Consolas"/>
+          <w:color w:val="008000"/>
+          <w:sz w:val="19"/>
+          <w:szCs w:val="19"/>
+        </w:rPr>
+        <w:t>//ItemType variable for get functionality</w:t>
+      </w:r>
+    </w:p>
+    <w:p>
+      <w:pPr>
+        <w:autoSpaceDE w:val="0"/>
+        <w:autoSpaceDN w:val="0"/>
+        <w:adjustRightInd w:val="0"/>
+        <w:spacing w:after="0" w:line="240" w:lineRule="auto"/>
+        <w:rPr>
+          <w:rFonts w:ascii="Consolas" w:hAnsi="Consolas" w:cs="Consolas"/>
+          <w:color w:val="000000"/>
+          <w:sz w:val="19"/>
+          <w:szCs w:val="19"/>
+        </w:rPr>
+      </w:pPr>
+      <w:r>
+        <w:rPr>
+          <w:rFonts w:ascii="Consolas" w:hAnsi="Consolas" w:cs="Consolas"/>
+          <w:color w:val="000000"/>
+          <w:sz w:val="19"/>
+          <w:szCs w:val="19"/>
+        </w:rPr>
+        <w:tab/>
+      </w:r>
+      <w:proofErr w:type="gramStart"/>
+      <w:r>
+        <w:rPr>
+          <w:rFonts w:ascii="Consolas" w:hAnsi="Consolas" w:cs="Consolas"/>
+          <w:color w:val="6F008A"/>
+          <w:sz w:val="19"/>
+          <w:szCs w:val="19"/>
+        </w:rPr>
+        <w:t>assert</w:t>
+      </w:r>
+      <w:r>
+        <w:rPr>
+          <w:rFonts w:ascii="Consolas" w:hAnsi="Consolas" w:cs="Consolas"/>
+          <w:color w:val="000000"/>
+          <w:sz w:val="19"/>
+          <w:szCs w:val="19"/>
+        </w:rPr>
+        <w:t>(</w:t>
+      </w:r>
+      <w:proofErr w:type="gramEnd"/>
+      <w:r>
+        <w:rPr>
+          <w:rFonts w:ascii="Consolas" w:hAnsi="Consolas" w:cs="Consolas"/>
+          <w:color w:val="000000"/>
+          <w:sz w:val="19"/>
+          <w:szCs w:val="19"/>
+        </w:rPr>
+        <w:t xml:space="preserve">s1.get(0, x) &amp;&amp; x </w:t>
+      </w:r>
+      <w:r>
+        <w:rPr>
+          <w:rFonts w:ascii="Consolas" w:hAnsi="Consolas" w:cs="Consolas"/>
+          <w:color w:val="008080"/>
+          <w:sz w:val="19"/>
+          <w:szCs w:val="19"/>
+        </w:rPr>
+        <w:t>==</w:t>
+      </w:r>
+      <w:r>
+        <w:rPr>
+          <w:rFonts w:ascii="Consolas" w:hAnsi="Consolas" w:cs="Consolas"/>
+          <w:color w:val="000000"/>
+          <w:sz w:val="19"/>
+          <w:szCs w:val="19"/>
+        </w:rPr>
+        <w:t xml:space="preserve"> </w:t>
+      </w:r>
+      <w:r>
+        <w:rPr>
+          <w:rFonts w:ascii="Consolas" w:hAnsi="Consolas" w:cs="Consolas"/>
+          <w:color w:val="A31515"/>
+          <w:sz w:val="19"/>
+          <w:szCs w:val="19"/>
+        </w:rPr>
+        <w:t>"pita"</w:t>
+      </w:r>
+      <w:r>
+        <w:rPr>
+          <w:rFonts w:ascii="Consolas" w:hAnsi="Consolas" w:cs="Consolas"/>
+          <w:color w:val="000000"/>
+          <w:sz w:val="19"/>
+          <w:szCs w:val="19"/>
+        </w:rPr>
+        <w:t xml:space="preserve">);    </w:t>
+      </w:r>
+      <w:r>
+        <w:rPr>
+          <w:rFonts w:ascii="Consolas" w:hAnsi="Consolas" w:cs="Consolas"/>
+          <w:color w:val="008000"/>
+          <w:sz w:val="19"/>
+          <w:szCs w:val="19"/>
+        </w:rPr>
+        <w:t>//testing get on element at the front</w:t>
+      </w:r>
+    </w:p>
+    <w:p>
+      <w:pPr>
+        <w:autoSpaceDE w:val="0"/>
+        <w:autoSpaceDN w:val="0"/>
+        <w:adjustRightInd w:val="0"/>
+        <w:spacing w:after="0" w:line="240" w:lineRule="auto"/>
+        <w:rPr>
+          <w:rFonts w:ascii="Consolas" w:hAnsi="Consolas" w:cs="Consolas"/>
+          <w:color w:val="000000"/>
+          <w:sz w:val="19"/>
+          <w:szCs w:val="19"/>
+        </w:rPr>
+      </w:pPr>
+      <w:r>
+        <w:rPr>
+          <w:rFonts w:ascii="Consolas" w:hAnsi="Consolas" w:cs="Consolas"/>
+          <w:color w:val="000000"/>
+          <w:sz w:val="19"/>
+          <w:szCs w:val="19"/>
+        </w:rPr>
+        <w:tab/>
+      </w:r>
+      <w:proofErr w:type="gramStart"/>
+      <w:r>
+        <w:rPr>
+          <w:rFonts w:ascii="Consolas" w:hAnsi="Consolas" w:cs="Consolas"/>
+          <w:color w:val="6F008A"/>
+          <w:sz w:val="19"/>
+          <w:szCs w:val="19"/>
+        </w:rPr>
+        <w:t>assert</w:t>
+      </w:r>
+      <w:r>
+        <w:rPr>
+          <w:rFonts w:ascii="Consolas" w:hAnsi="Consolas" w:cs="Consolas"/>
+          <w:color w:val="000000"/>
+          <w:sz w:val="19"/>
+          <w:szCs w:val="19"/>
+        </w:rPr>
+        <w:t>(</w:t>
+      </w:r>
+      <w:proofErr w:type="gramEnd"/>
+      <w:r>
+        <w:rPr>
+          <w:rFonts w:ascii="Consolas" w:hAnsi="Consolas" w:cs="Consolas"/>
+          <w:color w:val="000000"/>
+          <w:sz w:val="19"/>
+          <w:szCs w:val="19"/>
+        </w:rPr>
+        <w:t xml:space="preserve">s1.get(1, x) &amp;&amp; x </w:t>
+      </w:r>
+      <w:r>
+        <w:rPr>
+          <w:rFonts w:ascii="Consolas" w:hAnsi="Consolas" w:cs="Consolas"/>
+          <w:color w:val="008080"/>
+          <w:sz w:val="19"/>
+          <w:szCs w:val="19"/>
+        </w:rPr>
+        <w:t>==</w:t>
+      </w:r>
+      <w:r>
+        <w:rPr>
+          <w:rFonts w:ascii="Consolas" w:hAnsi="Consolas" w:cs="Consolas"/>
+          <w:color w:val="000000"/>
+          <w:sz w:val="19"/>
+          <w:szCs w:val="19"/>
+        </w:rPr>
+        <w:t xml:space="preserve"> </w:t>
+      </w:r>
+      <w:r>
+        <w:rPr>
+          <w:rFonts w:ascii="Consolas" w:hAnsi="Consolas" w:cs="Consolas"/>
+          <w:color w:val="A31515"/>
+          <w:sz w:val="19"/>
+          <w:szCs w:val="19"/>
+        </w:rPr>
+        <w:t>"shells"</w:t>
+      </w:r>
+      <w:r>
+        <w:rPr>
+          <w:rFonts w:ascii="Consolas" w:hAnsi="Consolas" w:cs="Consolas"/>
+          <w:color w:val="000000"/>
+          <w:sz w:val="19"/>
+          <w:szCs w:val="19"/>
+        </w:rPr>
+        <w:t xml:space="preserve">);  </w:t>
+      </w:r>
+      <w:r>
+        <w:rPr>
+          <w:rFonts w:ascii="Consolas" w:hAnsi="Consolas" w:cs="Consolas"/>
+          <w:color w:val="008000"/>
+          <w:sz w:val="19"/>
+          <w:szCs w:val="19"/>
+        </w:rPr>
+        <w:t>//testing get on element beyond the front</w:t>
+      </w:r>
+    </w:p>
+    <w:p>
+      <w:pPr>
+        <w:autoSpaceDE w:val="0"/>
+        <w:autoSpaceDN w:val="0"/>
+        <w:adjustRightInd w:val="0"/>
+        <w:spacing w:after="0" w:line="240" w:lineRule="auto"/>
+        <w:rPr>
+          <w:rFonts w:ascii="Consolas" w:hAnsi="Consolas" w:cs="Consolas"/>
+          <w:color w:val="000000"/>
+          <w:sz w:val="19"/>
+          <w:szCs w:val="19"/>
+        </w:rPr>
+      </w:pPr>
+      <w:r>
+        <w:rPr>
+          <w:rFonts w:ascii="Consolas" w:hAnsi="Consolas" w:cs="Consolas"/>
+          <w:color w:val="000000"/>
+          <w:sz w:val="19"/>
+          <w:szCs w:val="19"/>
+        </w:rPr>
+        <w:tab/>
+      </w:r>
+      <w:proofErr w:type="gramStart"/>
+      <w:r>
+        <w:rPr>
+          <w:rFonts w:ascii="Consolas" w:hAnsi="Consolas" w:cs="Consolas"/>
+          <w:color w:val="6F008A"/>
+          <w:sz w:val="19"/>
+          <w:szCs w:val="19"/>
+        </w:rPr>
+        <w:t>assert</w:t>
+      </w:r>
+      <w:r>
+        <w:rPr>
+          <w:rFonts w:ascii="Consolas" w:hAnsi="Consolas" w:cs="Consolas"/>
+          <w:color w:val="000000"/>
+          <w:sz w:val="19"/>
+          <w:szCs w:val="19"/>
+        </w:rPr>
+        <w:t>(</w:t>
+      </w:r>
+      <w:proofErr w:type="gramEnd"/>
+      <w:r>
+        <w:rPr>
+          <w:rFonts w:ascii="Consolas" w:hAnsi="Consolas" w:cs="Consolas"/>
+          <w:color w:val="000000"/>
+          <w:sz w:val="19"/>
+          <w:szCs w:val="19"/>
+        </w:rPr>
+        <w:t xml:space="preserve">!s1.get(-1, x));                  </w:t>
+      </w:r>
+      <w:r>
+        <w:rPr>
+          <w:rFonts w:ascii="Consolas" w:hAnsi="Consolas" w:cs="Consolas"/>
+          <w:color w:val="008000"/>
+          <w:sz w:val="19"/>
+          <w:szCs w:val="19"/>
+        </w:rPr>
+        <w:t>//testing get on invalid inputted size</w:t>
+      </w:r>
+    </w:p>
+    <w:p>
+      <w:pPr>
+        <w:autoSpaceDE w:val="0"/>
+        <w:autoSpaceDN w:val="0"/>
+        <w:adjustRightInd w:val="0"/>
+        <w:spacing w:after="0" w:line="240" w:lineRule="auto"/>
+        <w:rPr>
+          <w:rFonts w:ascii="Consolas" w:hAnsi="Consolas" w:cs="Consolas"/>
+          <w:color w:val="000000"/>
+          <w:sz w:val="19"/>
+          <w:szCs w:val="19"/>
+        </w:rPr>
+      </w:pPr>
+      <w:r>
+        <w:rPr>
+          <w:rFonts w:ascii="Consolas" w:hAnsi="Consolas" w:cs="Consolas"/>
+          <w:color w:val="000000"/>
+          <w:sz w:val="19"/>
+          <w:szCs w:val="19"/>
+        </w:rPr>
+        <w:tab/>
+      </w:r>
+      <w:proofErr w:type="gramStart"/>
+      <w:r>
+        <w:rPr>
+          <w:rFonts w:ascii="Consolas" w:hAnsi="Consolas" w:cs="Consolas"/>
+          <w:color w:val="6F008A"/>
+          <w:sz w:val="19"/>
+          <w:szCs w:val="19"/>
+        </w:rPr>
+        <w:t>assert</w:t>
+      </w:r>
+      <w:r>
+        <w:rPr>
+          <w:rFonts w:ascii="Consolas" w:hAnsi="Consolas" w:cs="Consolas"/>
+          <w:color w:val="000000"/>
+          <w:sz w:val="19"/>
+          <w:szCs w:val="19"/>
+        </w:rPr>
+        <w:t>(</w:t>
+      </w:r>
+      <w:proofErr w:type="gramEnd"/>
+      <w:r>
+        <w:rPr>
+          <w:rFonts w:ascii="Consolas" w:hAnsi="Consolas" w:cs="Consolas"/>
+          <w:color w:val="000000"/>
+          <w:sz w:val="19"/>
+          <w:szCs w:val="19"/>
+        </w:rPr>
+        <w:t xml:space="preserve">!s1.get(3, x));                   </w:t>
+      </w:r>
+      <w:r>
+        <w:rPr>
+          <w:rFonts w:ascii="Consolas" w:hAnsi="Consolas" w:cs="Consolas"/>
+          <w:color w:val="008000"/>
+          <w:sz w:val="19"/>
+          <w:szCs w:val="19"/>
+        </w:rPr>
+        <w:t>//testing get on invalid inputted size</w:t>
+      </w:r>
+    </w:p>
+    <w:p>
+      <w:pPr>
+        <w:autoSpaceDE w:val="0"/>
+        <w:autoSpaceDN w:val="0"/>
+        <w:adjustRightInd w:val="0"/>
+        <w:spacing w:after="0" w:line="240" w:lineRule="auto"/>
+        <w:rPr>
+          <w:rFonts w:ascii="Consolas" w:hAnsi="Consolas" w:cs="Consolas"/>
+          <w:color w:val="000000"/>
+          <w:sz w:val="19"/>
+          <w:szCs w:val="19"/>
+        </w:rPr>
+      </w:pPr>
+    </w:p>
+    <w:p>
+      <w:pPr>
+        <w:autoSpaceDE w:val="0"/>
+        <w:autoSpaceDN w:val="0"/>
+        <w:adjustRightInd w:val="0"/>
+        <w:spacing w:after="0" w:line="240" w:lineRule="auto"/>
+        <w:rPr>
+          <w:rFonts w:ascii="Consolas" w:hAnsi="Consolas" w:cs="Consolas"/>
+          <w:color w:val="000000"/>
+          <w:sz w:val="19"/>
+          <w:szCs w:val="19"/>
+        </w:rPr>
+      </w:pPr>
+      <w:r>
+        <w:rPr>
+          <w:rFonts w:ascii="Consolas" w:hAnsi="Consolas" w:cs="Consolas"/>
+          <w:color w:val="000000"/>
+          <w:sz w:val="19"/>
+          <w:szCs w:val="19"/>
+        </w:rPr>
+        <w:tab/>
+      </w:r>
+      <w:r>
+        <w:rPr>
+          <w:rFonts w:ascii="Consolas" w:hAnsi="Consolas" w:cs="Consolas"/>
+          <w:color w:val="008000"/>
+          <w:sz w:val="19"/>
+          <w:szCs w:val="19"/>
+        </w:rPr>
+        <w:t>//copy constructor</w:t>
+      </w:r>
+    </w:p>
+    <w:p>
+      <w:pPr>
+        <w:autoSpaceDE w:val="0"/>
+        <w:autoSpaceDN w:val="0"/>
+        <w:adjustRightInd w:val="0"/>
+        <w:spacing w:after="0" w:line="240" w:lineRule="auto"/>
+        <w:rPr>
+          <w:rFonts w:ascii="Consolas" w:hAnsi="Consolas" w:cs="Consolas"/>
+          <w:color w:val="000000"/>
+          <w:sz w:val="19"/>
+          <w:szCs w:val="19"/>
+        </w:rPr>
+      </w:pPr>
+      <w:r>
+        <w:rPr>
+          <w:rFonts w:ascii="Consolas" w:hAnsi="Consolas" w:cs="Consolas"/>
+          <w:color w:val="000000"/>
+          <w:sz w:val="19"/>
+          <w:szCs w:val="19"/>
+        </w:rPr>
+        <w:tab/>
+      </w:r>
+      <w:r>
+        <w:rPr>
+          <w:rFonts w:ascii="Consolas" w:hAnsi="Consolas" w:cs="Consolas"/>
+          <w:color w:val="2B91AF"/>
+          <w:sz w:val="19"/>
+          <w:szCs w:val="19"/>
+        </w:rPr>
+        <w:t>Set</w:t>
+      </w:r>
+      <w:r>
+        <w:rPr>
+          <w:rFonts w:ascii="Consolas" w:hAnsi="Consolas" w:cs="Consolas"/>
+          <w:color w:val="000000"/>
+          <w:sz w:val="19"/>
+          <w:szCs w:val="19"/>
+        </w:rPr>
+        <w:t xml:space="preserve"> s2(s1);</w:t>
+      </w:r>
+    </w:p>
+    <w:p>
+      <w:pPr>
+        <w:autoSpaceDE w:val="0"/>
+        <w:autoSpaceDN w:val="0"/>
+        <w:adjustRightInd w:val="0"/>
+        <w:spacing w:after="0" w:line="240" w:lineRule="auto"/>
+        <w:rPr>
+          <w:rFonts w:ascii="Consolas" w:hAnsi="Consolas" w:cs="Consolas"/>
+          <w:color w:val="000000"/>
+          <w:sz w:val="19"/>
+          <w:szCs w:val="19"/>
+        </w:rPr>
+      </w:pPr>
+    </w:p>
+    <w:p>
+      <w:pPr>
+        <w:autoSpaceDE w:val="0"/>
+        <w:autoSpaceDN w:val="0"/>
+        <w:adjustRightInd w:val="0"/>
+        <w:spacing w:after="0" w:line="240" w:lineRule="auto"/>
+        <w:rPr>
+          <w:rFonts w:ascii="Consolas" w:hAnsi="Consolas" w:cs="Consolas"/>
+          <w:color w:val="000000"/>
+          <w:sz w:val="19"/>
+          <w:szCs w:val="19"/>
+        </w:rPr>
+      </w:pPr>
+      <w:r>
+        <w:rPr>
+          <w:rFonts w:ascii="Consolas" w:hAnsi="Consolas" w:cs="Consolas"/>
+          <w:color w:val="000000"/>
+          <w:sz w:val="19"/>
+          <w:szCs w:val="19"/>
+        </w:rPr>
+        <w:tab/>
+      </w:r>
+      <w:r>
+        <w:rPr>
+          <w:rFonts w:ascii="Consolas" w:hAnsi="Consolas" w:cs="Consolas"/>
+          <w:color w:val="008000"/>
+          <w:sz w:val="19"/>
+          <w:szCs w:val="19"/>
+        </w:rPr>
+        <w:t>//assignment operator</w:t>
+      </w:r>
+    </w:p>
+    <w:p>
+      <w:pPr>
+        <w:autoSpaceDE w:val="0"/>
+        <w:autoSpaceDN w:val="0"/>
+        <w:adjustRightInd w:val="0"/>
+        <w:spacing w:after="0" w:line="240" w:lineRule="auto"/>
+        <w:rPr>
+          <w:rFonts w:ascii="Consolas" w:hAnsi="Consolas" w:cs="Consolas"/>
+          <w:color w:val="000000"/>
+          <w:sz w:val="19"/>
+          <w:szCs w:val="19"/>
+        </w:rPr>
+      </w:pPr>
+      <w:r>
+        <w:rPr>
+          <w:rFonts w:ascii="Consolas" w:hAnsi="Consolas" w:cs="Consolas"/>
+          <w:color w:val="000000"/>
+          <w:sz w:val="19"/>
+          <w:szCs w:val="19"/>
+        </w:rPr>
+        <w:tab/>
+      </w:r>
+      <w:r>
+        <w:rPr>
+          <w:rFonts w:ascii="Consolas" w:hAnsi="Consolas" w:cs="Consolas"/>
+          <w:color w:val="2B91AF"/>
+          <w:sz w:val="19"/>
+          <w:szCs w:val="19"/>
+        </w:rPr>
+        <w:t>Set</w:t>
+      </w:r>
+      <w:r>
+        <w:rPr>
+          <w:rFonts w:ascii="Consolas" w:hAnsi="Consolas" w:cs="Consolas"/>
+          <w:color w:val="000000"/>
+          <w:sz w:val="19"/>
+          <w:szCs w:val="19"/>
+        </w:rPr>
+        <w:t xml:space="preserve"> s3;</w:t>
+      </w:r>
+    </w:p>
+    <w:p>
+      <w:pPr>
+        <w:autoSpaceDE w:val="0"/>
+        <w:autoSpaceDN w:val="0"/>
+        <w:adjustRightInd w:val="0"/>
+        <w:spacing w:after="0" w:line="240" w:lineRule="auto"/>
+        <w:rPr>
+          <w:rFonts w:ascii="Consolas" w:hAnsi="Consolas" w:cs="Consolas"/>
+          <w:color w:val="000000"/>
+          <w:sz w:val="19"/>
+          <w:szCs w:val="19"/>
+        </w:rPr>
+      </w:pPr>
+      <w:r>
+        <w:rPr>
+          <w:rFonts w:ascii="Consolas" w:hAnsi="Consolas" w:cs="Consolas"/>
+          <w:color w:val="000000"/>
+          <w:sz w:val="19"/>
+          <w:szCs w:val="19"/>
+        </w:rPr>
+        <w:tab/>
+        <w:t xml:space="preserve">s3 </w:t>
+      </w:r>
+      <w:r>
+        <w:rPr>
+          <w:rFonts w:ascii="Consolas" w:hAnsi="Consolas" w:cs="Consolas"/>
+          <w:color w:val="008080"/>
+          <w:sz w:val="19"/>
+          <w:szCs w:val="19"/>
+        </w:rPr>
+        <w:t>=</w:t>
+      </w:r>
+      <w:r>
+        <w:rPr>
+          <w:rFonts w:ascii="Consolas" w:hAnsi="Consolas" w:cs="Consolas"/>
+          <w:color w:val="000000"/>
+          <w:sz w:val="19"/>
+          <w:szCs w:val="19"/>
+        </w:rPr>
+        <w:t xml:space="preserve"> s2;</w:t>
+      </w:r>
+    </w:p>
+    <w:p>
+      <w:pPr>
+        <w:autoSpaceDE w:val="0"/>
+        <w:autoSpaceDN w:val="0"/>
+        <w:adjustRightInd w:val="0"/>
+        <w:spacing w:after="0" w:line="240" w:lineRule="auto"/>
+        <w:rPr>
+          <w:rFonts w:ascii="Consolas" w:hAnsi="Consolas" w:cs="Consolas"/>
+          <w:color w:val="000000"/>
+          <w:sz w:val="19"/>
+          <w:szCs w:val="19"/>
+        </w:rPr>
+      </w:pPr>
+    </w:p>
+    <w:p>
+      <w:pPr>
+        <w:autoSpaceDE w:val="0"/>
+        <w:autoSpaceDN w:val="0"/>
+        <w:adjustRightInd w:val="0"/>
+        <w:spacing w:after="0" w:line="240" w:lineRule="auto"/>
+        <w:rPr>
+          <w:rFonts w:ascii="Consolas" w:hAnsi="Consolas" w:cs="Consolas"/>
+          <w:color w:val="000000"/>
+          <w:sz w:val="19"/>
+          <w:szCs w:val="19"/>
+        </w:rPr>
+      </w:pPr>
+      <w:r>
+        <w:rPr>
+          <w:rFonts w:ascii="Consolas" w:hAnsi="Consolas" w:cs="Consolas"/>
+          <w:color w:val="000000"/>
+          <w:sz w:val="19"/>
+          <w:szCs w:val="19"/>
+        </w:rPr>
+        <w:tab/>
+      </w:r>
+      <w:r>
+        <w:rPr>
+          <w:rFonts w:ascii="Consolas" w:hAnsi="Consolas" w:cs="Consolas"/>
+          <w:color w:val="008000"/>
+          <w:sz w:val="19"/>
+          <w:szCs w:val="19"/>
+        </w:rPr>
+        <w:t>//functions of two sets</w:t>
+      </w:r>
+    </w:p>
+    <w:p>
+      <w:pPr>
+        <w:autoSpaceDE w:val="0"/>
+        <w:autoSpaceDN w:val="0"/>
+        <w:adjustRightInd w:val="0"/>
+        <w:spacing w:after="0" w:line="240" w:lineRule="auto"/>
+        <w:rPr>
+          <w:rFonts w:ascii="Consolas" w:hAnsi="Consolas" w:cs="Consolas"/>
+          <w:color w:val="008000"/>
+          <w:sz w:val="19"/>
+          <w:szCs w:val="19"/>
+        </w:rPr>
+      </w:pPr>
+      <w:r>
+        <w:rPr>
+          <w:rFonts w:ascii="Consolas" w:hAnsi="Consolas" w:cs="Consolas"/>
+          <w:color w:val="000000"/>
+          <w:sz w:val="19"/>
+          <w:szCs w:val="19"/>
+        </w:rPr>
+        <w:tab/>
+      </w:r>
+      <w:r>
+        <w:rPr>
+          <w:rFonts w:ascii="Consolas" w:hAnsi="Consolas" w:cs="Consolas"/>
+          <w:color w:val="6F008A"/>
+          <w:sz w:val="19"/>
+          <w:szCs w:val="19"/>
+        </w:rPr>
+        <w:t>assert</w:t>
+      </w:r>
+      <w:r>
+        <w:rPr>
+          <w:rFonts w:ascii="Consolas" w:hAnsi="Consolas" w:cs="Consolas"/>
+          <w:color w:val="000000"/>
+          <w:sz w:val="19"/>
+          <w:szCs w:val="19"/>
+        </w:rPr>
+        <w:t>(s</w:t>
+      </w:r>
+      <w:proofErr w:type="gramStart"/>
+      <w:r>
+        <w:rPr>
+          <w:rFonts w:ascii="Consolas" w:hAnsi="Consolas" w:cs="Consolas"/>
+          <w:color w:val="000000"/>
+          <w:sz w:val="19"/>
+          <w:szCs w:val="19"/>
+        </w:rPr>
+        <w:t>3.insert</w:t>
+      </w:r>
+      <w:proofErr w:type="gramEnd"/>
+      <w:r>
+        <w:rPr>
+          <w:rFonts w:ascii="Consolas" w:hAnsi="Consolas" w:cs="Consolas"/>
+          <w:color w:val="000000"/>
+          <w:sz w:val="19"/>
+          <w:szCs w:val="19"/>
+        </w:rPr>
+        <w:t>(</w:t>
+      </w:r>
+      <w:r>
+        <w:rPr>
+          <w:rFonts w:ascii="Consolas" w:hAnsi="Consolas" w:cs="Consolas"/>
+          <w:color w:val="A31515"/>
+          <w:sz w:val="19"/>
+          <w:szCs w:val="19"/>
+        </w:rPr>
+        <w:t>"apple"</w:t>
+      </w:r>
+      <w:r>
+        <w:rPr>
+          <w:rFonts w:ascii="Consolas" w:hAnsi="Consolas" w:cs="Consolas"/>
+          <w:color w:val="000000"/>
+          <w:sz w:val="19"/>
+          <w:szCs w:val="19"/>
+        </w:rPr>
+        <w:t xml:space="preserve">));             </w:t>
+      </w:r>
+      <w:r>
+        <w:rPr>
+          <w:rFonts w:ascii="Consolas" w:hAnsi="Consolas" w:cs="Consolas"/>
+          <w:color w:val="008000"/>
+          <w:sz w:val="19"/>
+          <w:szCs w:val="19"/>
+        </w:rPr>
+        <w:t xml:space="preserve">//making s3 different from s2 to test swap </w:t>
+      </w:r>
+    </w:p>
+    <w:p>
+      <w:pPr>
+        <w:autoSpaceDE w:val="0"/>
+        <w:autoSpaceDN w:val="0"/>
+        <w:adjustRightInd w:val="0"/>
+        <w:spacing w:after="0" w:line="240" w:lineRule="auto"/>
+        <w:ind w:left="5040" w:firstLine="720"/>
+        <w:rPr>
+          <w:rFonts w:ascii="Consolas" w:hAnsi="Consolas" w:cs="Consolas"/>
+          <w:color w:val="000000"/>
+          <w:sz w:val="19"/>
+          <w:szCs w:val="19"/>
+        </w:rPr>
+      </w:pPr>
+      <w:r>
+        <w:rPr>
+          <w:rFonts w:ascii="Consolas" w:hAnsi="Consolas" w:cs="Consolas"/>
+          <w:color w:val="008000"/>
+          <w:sz w:val="19"/>
+          <w:szCs w:val="19"/>
+        </w:rPr>
+        <w:t>function</w:t>
+      </w:r>
+    </w:p>
+    <w:p>
+      <w:pPr>
+        <w:autoSpaceDE w:val="0"/>
+        <w:autoSpaceDN w:val="0"/>
+        <w:adjustRightInd w:val="0"/>
+        <w:spacing w:after="0" w:line="240" w:lineRule="auto"/>
+        <w:rPr>
+          <w:rFonts w:ascii="Consolas" w:hAnsi="Consolas" w:cs="Consolas"/>
+          <w:color w:val="008000"/>
+          <w:sz w:val="19"/>
+          <w:szCs w:val="19"/>
+        </w:rPr>
+      </w:pPr>
+      <w:r>
+        <w:rPr>
+          <w:rFonts w:ascii="Consolas" w:hAnsi="Consolas" w:cs="Consolas"/>
+          <w:color w:val="000000"/>
+          <w:sz w:val="19"/>
+          <w:szCs w:val="19"/>
+        </w:rPr>
+        <w:tab/>
+      </w:r>
+      <w:proofErr w:type="gramStart"/>
+      <w:r>
+        <w:rPr>
+          <w:rFonts w:ascii="Consolas" w:hAnsi="Consolas" w:cs="Consolas"/>
+          <w:color w:val="6F008A"/>
+          <w:sz w:val="19"/>
+          <w:szCs w:val="19"/>
+        </w:rPr>
+        <w:t>assert</w:t>
+      </w:r>
+      <w:r>
+        <w:rPr>
+          <w:rFonts w:ascii="Consolas" w:hAnsi="Consolas" w:cs="Consolas"/>
+          <w:color w:val="000000"/>
+          <w:sz w:val="19"/>
+          <w:szCs w:val="19"/>
+        </w:rPr>
+        <w:t>(</w:t>
+      </w:r>
+      <w:proofErr w:type="gramEnd"/>
+      <w:r>
+        <w:rPr>
+          <w:rFonts w:ascii="Consolas" w:hAnsi="Consolas" w:cs="Consolas"/>
+          <w:color w:val="000000"/>
+          <w:sz w:val="19"/>
+          <w:szCs w:val="19"/>
+        </w:rPr>
+        <w:t xml:space="preserve">s3.get(0, x) &amp;&amp; x </w:t>
+      </w:r>
+      <w:r>
+        <w:rPr>
+          <w:rFonts w:ascii="Consolas" w:hAnsi="Consolas" w:cs="Consolas"/>
+          <w:color w:val="008080"/>
+          <w:sz w:val="19"/>
+          <w:szCs w:val="19"/>
+        </w:rPr>
+        <w:t>==</w:t>
+      </w:r>
+      <w:r>
+        <w:rPr>
+          <w:rFonts w:ascii="Consolas" w:hAnsi="Consolas" w:cs="Consolas"/>
+          <w:color w:val="000000"/>
+          <w:sz w:val="19"/>
+          <w:szCs w:val="19"/>
+        </w:rPr>
+        <w:t xml:space="preserve"> </w:t>
+      </w:r>
+      <w:r>
+        <w:rPr>
+          <w:rFonts w:ascii="Consolas" w:hAnsi="Consolas" w:cs="Consolas"/>
+          <w:color w:val="A31515"/>
+          <w:sz w:val="19"/>
+          <w:szCs w:val="19"/>
+        </w:rPr>
+        <w:t>"apple"</w:t>
+      </w:r>
+      <w:r>
+        <w:rPr>
+          <w:rFonts w:ascii="Consolas" w:hAnsi="Consolas" w:cs="Consolas"/>
+          <w:color w:val="000000"/>
+          <w:sz w:val="19"/>
+          <w:szCs w:val="19"/>
+        </w:rPr>
+        <w:t xml:space="preserve">);  </w:t>
+      </w:r>
+      <w:r>
+        <w:rPr>
+          <w:rFonts w:ascii="Consolas" w:hAnsi="Consolas" w:cs="Consolas"/>
+          <w:color w:val="008000"/>
+          <w:sz w:val="19"/>
+          <w:szCs w:val="19"/>
+        </w:rPr>
+        <w:t xml:space="preserve">//testing implementation: seeing </w:t>
+      </w:r>
+    </w:p>
+    <w:p>
+      <w:pPr>
+        <w:autoSpaceDE w:val="0"/>
+        <w:autoSpaceDN w:val="0"/>
+        <w:adjustRightInd w:val="0"/>
+        <w:spacing w:after="0" w:line="240" w:lineRule="auto"/>
+        <w:ind w:left="3600" w:firstLine="720"/>
+        <w:rPr>
+          <w:rFonts w:ascii="Consolas" w:hAnsi="Consolas" w:cs="Consolas"/>
+          <w:color w:val="000000"/>
+          <w:sz w:val="19"/>
+          <w:szCs w:val="19"/>
+        </w:rPr>
+      </w:pPr>
+      <w:r>
+        <w:rPr>
+          <w:rFonts w:ascii="Consolas" w:hAnsi="Consolas" w:cs="Consolas"/>
+          <w:color w:val="008000"/>
+          <w:sz w:val="19"/>
+          <w:szCs w:val="19"/>
+        </w:rPr>
+        <w:t>that the first element is apple as expected</w:t>
+      </w:r>
+    </w:p>
+    <w:p>
+      <w:pPr>
+        <w:autoSpaceDE w:val="0"/>
+        <w:autoSpaceDN w:val="0"/>
+        <w:adjustRightInd w:val="0"/>
+        <w:spacing w:after="0" w:line="240" w:lineRule="auto"/>
+        <w:rPr>
+          <w:rFonts w:ascii="Consolas" w:hAnsi="Consolas" w:cs="Consolas"/>
+          <w:color w:val="000000"/>
+          <w:sz w:val="19"/>
+          <w:szCs w:val="19"/>
+        </w:rPr>
+      </w:pPr>
+    </w:p>
+    <w:p>
+      <w:pPr>
+        <w:autoSpaceDE w:val="0"/>
+        <w:autoSpaceDN w:val="0"/>
+        <w:adjustRightInd w:val="0"/>
+        <w:spacing w:after="0" w:line="240" w:lineRule="auto"/>
+        <w:rPr>
+          <w:rFonts w:ascii="Consolas" w:hAnsi="Consolas" w:cs="Consolas"/>
+          <w:color w:val="000000"/>
+          <w:sz w:val="19"/>
+          <w:szCs w:val="19"/>
+        </w:rPr>
+      </w:pPr>
+      <w:r>
+        <w:rPr>
+          <w:rFonts w:ascii="Consolas" w:hAnsi="Consolas" w:cs="Consolas"/>
+          <w:color w:val="000000"/>
+          <w:sz w:val="19"/>
+          <w:szCs w:val="19"/>
+        </w:rPr>
+        <w:tab/>
+      </w:r>
+      <w:r>
+        <w:rPr>
+          <w:rFonts w:ascii="Consolas" w:hAnsi="Consolas" w:cs="Consolas"/>
+          <w:color w:val="0000FF"/>
+          <w:sz w:val="19"/>
+          <w:szCs w:val="19"/>
+        </w:rPr>
+        <w:t>int</w:t>
+      </w:r>
+      <w:r>
+        <w:rPr>
+          <w:rFonts w:ascii="Consolas" w:hAnsi="Consolas" w:cs="Consolas"/>
+          <w:color w:val="000000"/>
+          <w:sz w:val="19"/>
+          <w:szCs w:val="19"/>
+        </w:rPr>
+        <w:t xml:space="preserve"> </w:t>
+      </w:r>
+      <w:proofErr w:type="spellStart"/>
+      <w:r>
+        <w:rPr>
+          <w:rFonts w:ascii="Consolas" w:hAnsi="Consolas" w:cs="Consolas"/>
+          <w:color w:val="000000"/>
+          <w:sz w:val="19"/>
+          <w:szCs w:val="19"/>
+        </w:rPr>
+        <w:t>sizeFirst</w:t>
+      </w:r>
+      <w:proofErr w:type="spellEnd"/>
+      <w:r>
+        <w:rPr>
+          <w:rFonts w:ascii="Consolas" w:hAnsi="Consolas" w:cs="Consolas"/>
+          <w:color w:val="000000"/>
+          <w:sz w:val="19"/>
+          <w:szCs w:val="19"/>
+        </w:rPr>
+        <w:t xml:space="preserve"> = s</w:t>
+      </w:r>
+      <w:proofErr w:type="gramStart"/>
+      <w:r>
+        <w:rPr>
+          <w:rFonts w:ascii="Consolas" w:hAnsi="Consolas" w:cs="Consolas"/>
+          <w:color w:val="000000"/>
+          <w:sz w:val="19"/>
+          <w:szCs w:val="19"/>
+        </w:rPr>
+        <w:t>3.size</w:t>
+      </w:r>
+      <w:proofErr w:type="gramEnd"/>
+      <w:r>
+        <w:rPr>
+          <w:rFonts w:ascii="Consolas" w:hAnsi="Consolas" w:cs="Consolas"/>
+          <w:color w:val="000000"/>
+          <w:sz w:val="19"/>
+          <w:szCs w:val="19"/>
+        </w:rPr>
+        <w:t xml:space="preserve">();              </w:t>
+      </w:r>
+      <w:r>
+        <w:rPr>
+          <w:rFonts w:ascii="Consolas" w:hAnsi="Consolas" w:cs="Consolas"/>
+          <w:color w:val="008000"/>
+          <w:sz w:val="19"/>
+          <w:szCs w:val="19"/>
+        </w:rPr>
+        <w:t>//record before-swap size of s3</w:t>
+      </w:r>
+    </w:p>
+    <w:p>
+      <w:pPr>
+        <w:autoSpaceDE w:val="0"/>
+        <w:autoSpaceDN w:val="0"/>
+        <w:adjustRightInd w:val="0"/>
+        <w:spacing w:after="0" w:line="240" w:lineRule="auto"/>
+        <w:rPr>
+          <w:rFonts w:ascii="Consolas" w:hAnsi="Consolas" w:cs="Consolas"/>
+          <w:color w:val="000000"/>
+          <w:sz w:val="19"/>
+          <w:szCs w:val="19"/>
+        </w:rPr>
+      </w:pPr>
+      <w:r>
+        <w:rPr>
+          <w:rFonts w:ascii="Consolas" w:hAnsi="Consolas" w:cs="Consolas"/>
+          <w:color w:val="000000"/>
+          <w:sz w:val="19"/>
+          <w:szCs w:val="19"/>
+        </w:rPr>
+        <w:tab/>
+      </w:r>
+      <w:r>
+        <w:rPr>
+          <w:rFonts w:ascii="Consolas" w:hAnsi="Consolas" w:cs="Consolas"/>
+          <w:color w:val="0000FF"/>
+          <w:sz w:val="19"/>
+          <w:szCs w:val="19"/>
+        </w:rPr>
+        <w:t>int</w:t>
+      </w:r>
+      <w:r>
+        <w:rPr>
+          <w:rFonts w:ascii="Consolas" w:hAnsi="Consolas" w:cs="Consolas"/>
+          <w:color w:val="000000"/>
+          <w:sz w:val="19"/>
+          <w:szCs w:val="19"/>
+        </w:rPr>
+        <w:t xml:space="preserve"> </w:t>
+      </w:r>
+      <w:proofErr w:type="spellStart"/>
+      <w:r>
+        <w:rPr>
+          <w:rFonts w:ascii="Consolas" w:hAnsi="Consolas" w:cs="Consolas"/>
+          <w:color w:val="000000"/>
+          <w:sz w:val="19"/>
+          <w:szCs w:val="19"/>
+        </w:rPr>
+        <w:t>sizeSecond</w:t>
+      </w:r>
+      <w:proofErr w:type="spellEnd"/>
+      <w:r>
+        <w:rPr>
+          <w:rFonts w:ascii="Consolas" w:hAnsi="Consolas" w:cs="Consolas"/>
+          <w:color w:val="000000"/>
+          <w:sz w:val="19"/>
+          <w:szCs w:val="19"/>
+        </w:rPr>
+        <w:t xml:space="preserve"> = s</w:t>
+      </w:r>
+      <w:proofErr w:type="gramStart"/>
+      <w:r>
+        <w:rPr>
+          <w:rFonts w:ascii="Consolas" w:hAnsi="Consolas" w:cs="Consolas"/>
+          <w:color w:val="000000"/>
+          <w:sz w:val="19"/>
+          <w:szCs w:val="19"/>
+        </w:rPr>
+        <w:t>2.size</w:t>
+      </w:r>
+      <w:proofErr w:type="gramEnd"/>
+      <w:r>
+        <w:rPr>
+          <w:rFonts w:ascii="Consolas" w:hAnsi="Consolas" w:cs="Consolas"/>
+          <w:color w:val="000000"/>
+          <w:sz w:val="19"/>
+          <w:szCs w:val="19"/>
+        </w:rPr>
+        <w:t xml:space="preserve">();             </w:t>
+      </w:r>
+      <w:r>
+        <w:rPr>
+          <w:rFonts w:ascii="Consolas" w:hAnsi="Consolas" w:cs="Consolas"/>
+          <w:color w:val="008000"/>
+          <w:sz w:val="19"/>
+          <w:szCs w:val="19"/>
+        </w:rPr>
+        <w:t>//record before-swap size of s2</w:t>
+      </w:r>
+    </w:p>
+    <w:p>
+      <w:pPr>
+        <w:autoSpaceDE w:val="0"/>
+        <w:autoSpaceDN w:val="0"/>
+        <w:adjustRightInd w:val="0"/>
+        <w:spacing w:after="0" w:line="240" w:lineRule="auto"/>
+        <w:rPr>
+          <w:rFonts w:ascii="Consolas" w:hAnsi="Consolas" w:cs="Consolas"/>
+          <w:color w:val="000000"/>
+          <w:sz w:val="19"/>
+          <w:szCs w:val="19"/>
+        </w:rPr>
+      </w:pPr>
+      <w:r>
+        <w:rPr>
+          <w:rFonts w:ascii="Consolas" w:hAnsi="Consolas" w:cs="Consolas"/>
+          <w:color w:val="000000"/>
+          <w:sz w:val="19"/>
+          <w:szCs w:val="19"/>
+        </w:rPr>
+        <w:tab/>
+        <w:t>s</w:t>
+      </w:r>
+      <w:proofErr w:type="gramStart"/>
+      <w:r>
+        <w:rPr>
+          <w:rFonts w:ascii="Consolas" w:hAnsi="Consolas" w:cs="Consolas"/>
+          <w:color w:val="000000"/>
+          <w:sz w:val="19"/>
+          <w:szCs w:val="19"/>
+        </w:rPr>
+        <w:t>3.swap</w:t>
+      </w:r>
+      <w:proofErr w:type="gramEnd"/>
+      <w:r>
+        <w:rPr>
+          <w:rFonts w:ascii="Consolas" w:hAnsi="Consolas" w:cs="Consolas"/>
+          <w:color w:val="000000"/>
+          <w:sz w:val="19"/>
+          <w:szCs w:val="19"/>
+        </w:rPr>
+        <w:t xml:space="preserve">(s2);                            </w:t>
+      </w:r>
+      <w:r>
+        <w:rPr>
+          <w:rFonts w:ascii="Consolas" w:hAnsi="Consolas" w:cs="Consolas"/>
+          <w:color w:val="008000"/>
+          <w:sz w:val="19"/>
+          <w:szCs w:val="19"/>
+        </w:rPr>
+        <w:t>//swap s3 and s2's contents</w:t>
+      </w:r>
+    </w:p>
+    <w:p>
+      <w:pPr>
+        <w:autoSpaceDE w:val="0"/>
+        <w:autoSpaceDN w:val="0"/>
+        <w:adjustRightInd w:val="0"/>
+        <w:spacing w:after="0" w:line="240" w:lineRule="auto"/>
+        <w:rPr>
+          <w:rFonts w:ascii="Consolas" w:hAnsi="Consolas" w:cs="Consolas"/>
+          <w:color w:val="000000"/>
+          <w:sz w:val="19"/>
+          <w:szCs w:val="19"/>
+        </w:rPr>
+      </w:pPr>
+    </w:p>
+    <w:p>
+      <w:pPr>
+        <w:autoSpaceDE w:val="0"/>
+        <w:autoSpaceDN w:val="0"/>
+        <w:adjustRightInd w:val="0"/>
+        <w:spacing w:after="0" w:line="240" w:lineRule="auto"/>
+        <w:rPr>
+          <w:rFonts w:ascii="Consolas" w:hAnsi="Consolas" w:cs="Consolas"/>
+          <w:color w:val="008000"/>
+          <w:sz w:val="19"/>
+          <w:szCs w:val="19"/>
+        </w:rPr>
+      </w:pPr>
+      <w:r>
+        <w:rPr>
+          <w:rFonts w:ascii="Consolas" w:hAnsi="Consolas" w:cs="Consolas"/>
+          <w:color w:val="000000"/>
+          <w:sz w:val="19"/>
+          <w:szCs w:val="19"/>
+        </w:rPr>
+        <w:tab/>
+      </w:r>
+      <w:r>
+        <w:rPr>
+          <w:rFonts w:ascii="Consolas" w:hAnsi="Consolas" w:cs="Consolas"/>
+          <w:color w:val="6F008A"/>
+          <w:sz w:val="19"/>
+          <w:szCs w:val="19"/>
+        </w:rPr>
+        <w:t>assert</w:t>
+      </w:r>
+      <w:proofErr w:type="gramStart"/>
+      <w:r>
+        <w:rPr>
+          <w:rFonts w:ascii="Consolas" w:hAnsi="Consolas" w:cs="Consolas"/>
+          <w:color w:val="000000"/>
+          <w:sz w:val="19"/>
+          <w:szCs w:val="19"/>
+        </w:rPr>
+        <w:t>(!s</w:t>
+      </w:r>
+      <w:proofErr w:type="gramEnd"/>
+      <w:r>
+        <w:rPr>
+          <w:rFonts w:ascii="Consolas" w:hAnsi="Consolas" w:cs="Consolas"/>
+          <w:color w:val="000000"/>
+          <w:sz w:val="19"/>
+          <w:szCs w:val="19"/>
+        </w:rPr>
+        <w:t>3.contains(</w:t>
+      </w:r>
+      <w:r>
+        <w:rPr>
+          <w:rFonts w:ascii="Consolas" w:hAnsi="Consolas" w:cs="Consolas"/>
+          <w:color w:val="A31515"/>
+          <w:sz w:val="19"/>
+          <w:szCs w:val="19"/>
+        </w:rPr>
+        <w:t>"apple"</w:t>
+      </w:r>
+      <w:r>
+        <w:rPr>
+          <w:rFonts w:ascii="Consolas" w:hAnsi="Consolas" w:cs="Consolas"/>
+          <w:color w:val="000000"/>
+          <w:sz w:val="19"/>
+          <w:szCs w:val="19"/>
+        </w:rPr>
+        <w:t xml:space="preserve">));          </w:t>
+      </w:r>
+      <w:r>
+        <w:rPr>
+          <w:rFonts w:ascii="Consolas" w:hAnsi="Consolas" w:cs="Consolas"/>
+          <w:color w:val="008000"/>
+          <w:sz w:val="19"/>
+          <w:szCs w:val="19"/>
+        </w:rPr>
+        <w:t xml:space="preserve">//test for lack of presence of s3's unique </w:t>
+      </w:r>
+    </w:p>
+    <w:p>
+      <w:pPr>
+        <w:autoSpaceDE w:val="0"/>
+        <w:autoSpaceDN w:val="0"/>
+        <w:adjustRightInd w:val="0"/>
+        <w:spacing w:after="0" w:line="240" w:lineRule="auto"/>
+        <w:ind w:left="4320" w:firstLine="720"/>
+        <w:rPr>
+          <w:rFonts w:ascii="Consolas" w:hAnsi="Consolas" w:cs="Consolas"/>
+          <w:color w:val="000000"/>
+          <w:sz w:val="19"/>
+          <w:szCs w:val="19"/>
+        </w:rPr>
+      </w:pPr>
+      <w:r>
+        <w:rPr>
+          <w:rFonts w:ascii="Consolas" w:hAnsi="Consolas" w:cs="Consolas"/>
+          <w:color w:val="008000"/>
+          <w:sz w:val="19"/>
+          <w:szCs w:val="19"/>
+        </w:rPr>
+        <w:t>item before swap</w:t>
+      </w:r>
+    </w:p>
+    <w:p>
+      <w:pPr>
+        <w:autoSpaceDE w:val="0"/>
+        <w:autoSpaceDN w:val="0"/>
+        <w:adjustRightInd w:val="0"/>
+        <w:spacing w:after="0" w:line="240" w:lineRule="auto"/>
+        <w:rPr>
+          <w:rFonts w:ascii="Consolas" w:hAnsi="Consolas" w:cs="Consolas"/>
+          <w:color w:val="008000"/>
+          <w:sz w:val="19"/>
+          <w:szCs w:val="19"/>
+        </w:rPr>
+      </w:pPr>
+      <w:r>
+        <w:rPr>
+          <w:rFonts w:ascii="Consolas" w:hAnsi="Consolas" w:cs="Consolas"/>
+          <w:color w:val="000000"/>
+          <w:sz w:val="19"/>
+          <w:szCs w:val="19"/>
+        </w:rPr>
+        <w:tab/>
+      </w:r>
+      <w:r>
+        <w:rPr>
+          <w:rFonts w:ascii="Consolas" w:hAnsi="Consolas" w:cs="Consolas"/>
+          <w:color w:val="6F008A"/>
+          <w:sz w:val="19"/>
+          <w:szCs w:val="19"/>
+        </w:rPr>
+        <w:t>assert</w:t>
+      </w:r>
+      <w:r>
+        <w:rPr>
+          <w:rFonts w:ascii="Consolas" w:hAnsi="Consolas" w:cs="Consolas"/>
+          <w:color w:val="000000"/>
+          <w:sz w:val="19"/>
+          <w:szCs w:val="19"/>
+        </w:rPr>
+        <w:t>(s</w:t>
+      </w:r>
+      <w:proofErr w:type="gramStart"/>
+      <w:r>
+        <w:rPr>
+          <w:rFonts w:ascii="Consolas" w:hAnsi="Consolas" w:cs="Consolas"/>
+          <w:color w:val="000000"/>
+          <w:sz w:val="19"/>
+          <w:szCs w:val="19"/>
+        </w:rPr>
+        <w:t>2.contains</w:t>
+      </w:r>
+      <w:proofErr w:type="gramEnd"/>
+      <w:r>
+        <w:rPr>
+          <w:rFonts w:ascii="Consolas" w:hAnsi="Consolas" w:cs="Consolas"/>
+          <w:color w:val="000000"/>
+          <w:sz w:val="19"/>
+          <w:szCs w:val="19"/>
+        </w:rPr>
+        <w:t>(</w:t>
+      </w:r>
+      <w:r>
+        <w:rPr>
+          <w:rFonts w:ascii="Consolas" w:hAnsi="Consolas" w:cs="Consolas"/>
+          <w:color w:val="A31515"/>
+          <w:sz w:val="19"/>
+          <w:szCs w:val="19"/>
+        </w:rPr>
+        <w:t>"apple"</w:t>
+      </w:r>
+      <w:r>
+        <w:rPr>
+          <w:rFonts w:ascii="Consolas" w:hAnsi="Consolas" w:cs="Consolas"/>
+          <w:color w:val="000000"/>
+          <w:sz w:val="19"/>
+          <w:szCs w:val="19"/>
+        </w:rPr>
+        <w:t xml:space="preserve">));           </w:t>
+      </w:r>
+      <w:r>
+        <w:rPr>
+          <w:rFonts w:ascii="Consolas" w:hAnsi="Consolas" w:cs="Consolas"/>
+          <w:color w:val="008000"/>
+          <w:sz w:val="19"/>
+          <w:szCs w:val="19"/>
+        </w:rPr>
+        <w:t xml:space="preserve">//test for presence of s3's unique item </w:t>
+      </w:r>
+    </w:p>
+    <w:p>
+      <w:pPr>
+        <w:autoSpaceDE w:val="0"/>
+        <w:autoSpaceDN w:val="0"/>
+        <w:adjustRightInd w:val="0"/>
+        <w:spacing w:after="0" w:line="240" w:lineRule="auto"/>
+        <w:ind w:left="4320" w:firstLine="720"/>
+        <w:rPr>
+          <w:rFonts w:ascii="Consolas" w:hAnsi="Consolas" w:cs="Consolas"/>
+          <w:color w:val="000000"/>
+          <w:sz w:val="19"/>
+          <w:szCs w:val="19"/>
+        </w:rPr>
+      </w:pPr>
+      <w:r>
+        <w:rPr>
+          <w:rFonts w:ascii="Consolas" w:hAnsi="Consolas" w:cs="Consolas"/>
+          <w:color w:val="008000"/>
+          <w:sz w:val="19"/>
+          <w:szCs w:val="19"/>
+        </w:rPr>
+        <w:t>before swap (now s2's unique item)</w:t>
+      </w:r>
+    </w:p>
+    <w:p>
+      <w:pPr>
+        <w:autoSpaceDE w:val="0"/>
+        <w:autoSpaceDN w:val="0"/>
+        <w:adjustRightInd w:val="0"/>
+        <w:spacing w:after="0" w:line="240" w:lineRule="auto"/>
+        <w:rPr>
+          <w:rFonts w:ascii="Consolas" w:hAnsi="Consolas" w:cs="Consolas"/>
+          <w:color w:val="000000"/>
+          <w:sz w:val="19"/>
+          <w:szCs w:val="19"/>
+        </w:rPr>
+      </w:pPr>
+    </w:p>
+    <w:p>
+      <w:pPr>
+        <w:autoSpaceDE w:val="0"/>
+        <w:autoSpaceDN w:val="0"/>
+        <w:adjustRightInd w:val="0"/>
+        <w:spacing w:after="0" w:line="240" w:lineRule="auto"/>
+        <w:rPr>
+          <w:rFonts w:ascii="Consolas" w:hAnsi="Consolas" w:cs="Consolas"/>
+          <w:color w:val="008000"/>
+          <w:sz w:val="19"/>
+          <w:szCs w:val="19"/>
+        </w:rPr>
+      </w:pPr>
+      <w:r>
+        <w:rPr>
+          <w:rFonts w:ascii="Consolas" w:hAnsi="Consolas" w:cs="Consolas"/>
+          <w:color w:val="000000"/>
+          <w:sz w:val="19"/>
+          <w:szCs w:val="19"/>
+        </w:rPr>
+        <w:tab/>
+      </w:r>
+      <w:proofErr w:type="gramStart"/>
+      <w:r>
+        <w:rPr>
+          <w:rFonts w:ascii="Consolas" w:hAnsi="Consolas" w:cs="Consolas"/>
+          <w:color w:val="6F008A"/>
+          <w:sz w:val="19"/>
+          <w:szCs w:val="19"/>
+        </w:rPr>
+        <w:t>assert</w:t>
+      </w:r>
+      <w:r>
+        <w:rPr>
+          <w:rFonts w:ascii="Consolas" w:hAnsi="Consolas" w:cs="Consolas"/>
+          <w:color w:val="000000"/>
+          <w:sz w:val="19"/>
+          <w:szCs w:val="19"/>
+        </w:rPr>
+        <w:t>(</w:t>
+      </w:r>
+      <w:proofErr w:type="gramEnd"/>
+      <w:r>
+        <w:rPr>
+          <w:rFonts w:ascii="Consolas" w:hAnsi="Consolas" w:cs="Consolas"/>
+          <w:color w:val="000000"/>
+          <w:sz w:val="19"/>
+          <w:szCs w:val="19"/>
+        </w:rPr>
+        <w:t xml:space="preserve">s2.get(0, x) &amp;&amp; x </w:t>
+      </w:r>
+      <w:r>
+        <w:rPr>
+          <w:rFonts w:ascii="Consolas" w:hAnsi="Consolas" w:cs="Consolas"/>
+          <w:color w:val="008080"/>
+          <w:sz w:val="19"/>
+          <w:szCs w:val="19"/>
+        </w:rPr>
+        <w:t>==</w:t>
+      </w:r>
+      <w:r>
+        <w:rPr>
+          <w:rFonts w:ascii="Consolas" w:hAnsi="Consolas" w:cs="Consolas"/>
+          <w:color w:val="000000"/>
+          <w:sz w:val="19"/>
+          <w:szCs w:val="19"/>
+        </w:rPr>
+        <w:t xml:space="preserve"> </w:t>
+      </w:r>
+      <w:r>
+        <w:rPr>
+          <w:rFonts w:ascii="Consolas" w:hAnsi="Consolas" w:cs="Consolas"/>
+          <w:color w:val="A31515"/>
+          <w:sz w:val="19"/>
+          <w:szCs w:val="19"/>
+        </w:rPr>
+        <w:t>"apple"</w:t>
+      </w:r>
+      <w:r>
+        <w:rPr>
+          <w:rFonts w:ascii="Consolas" w:hAnsi="Consolas" w:cs="Consolas"/>
+          <w:color w:val="000000"/>
+          <w:sz w:val="19"/>
+          <w:szCs w:val="19"/>
+        </w:rPr>
+        <w:t xml:space="preserve">);  </w:t>
+      </w:r>
+      <w:r>
+        <w:rPr>
+          <w:rFonts w:ascii="Consolas" w:hAnsi="Consolas" w:cs="Consolas"/>
+          <w:color w:val="008000"/>
+          <w:sz w:val="19"/>
+          <w:szCs w:val="19"/>
+        </w:rPr>
+        <w:t xml:space="preserve">//test to see if apple is still in the </w:t>
+      </w:r>
+    </w:p>
+    <w:p>
+      <w:pPr>
+        <w:autoSpaceDE w:val="0"/>
+        <w:autoSpaceDN w:val="0"/>
+        <w:adjustRightInd w:val="0"/>
+        <w:spacing w:after="0" w:line="240" w:lineRule="auto"/>
+        <w:ind w:left="2880"/>
+        <w:rPr>
+          <w:rFonts w:ascii="Consolas" w:hAnsi="Consolas" w:cs="Consolas"/>
+          <w:color w:val="000000"/>
+          <w:sz w:val="19"/>
+          <w:szCs w:val="19"/>
+        </w:rPr>
+      </w:pPr>
+      <w:r>
+        <w:rPr>
+          <w:rFonts w:ascii="Consolas" w:hAnsi="Consolas" w:cs="Consolas"/>
+          <w:color w:val="008000"/>
+          <w:sz w:val="19"/>
+          <w:szCs w:val="19"/>
+        </w:rPr>
+        <w:t xml:space="preserve">first spot as expected (i.e. order is kept the same) </w:t>
+      </w:r>
+    </w:p>
+    <w:p>
+      <w:pPr>
+        <w:autoSpaceDE w:val="0"/>
+        <w:autoSpaceDN w:val="0"/>
+        <w:adjustRightInd w:val="0"/>
+        <w:spacing w:after="0" w:line="240" w:lineRule="auto"/>
+        <w:rPr>
+          <w:rFonts w:ascii="Consolas" w:hAnsi="Consolas" w:cs="Consolas"/>
+          <w:color w:val="000000"/>
+          <w:sz w:val="19"/>
+          <w:szCs w:val="19"/>
+        </w:rPr>
+      </w:pPr>
+    </w:p>
+    <w:p>
+      <w:pPr>
+        <w:autoSpaceDE w:val="0"/>
+        <w:autoSpaceDN w:val="0"/>
+        <w:adjustRightInd w:val="0"/>
+        <w:spacing w:after="0" w:line="240" w:lineRule="auto"/>
+        <w:rPr>
+          <w:rFonts w:ascii="Consolas" w:hAnsi="Consolas" w:cs="Consolas"/>
+          <w:color w:val="000000"/>
+          <w:sz w:val="19"/>
+          <w:szCs w:val="19"/>
+        </w:rPr>
+      </w:pPr>
+      <w:r>
+        <w:rPr>
+          <w:rFonts w:ascii="Consolas" w:hAnsi="Consolas" w:cs="Consolas"/>
+          <w:color w:val="000000"/>
+          <w:sz w:val="19"/>
+          <w:szCs w:val="19"/>
+        </w:rPr>
+        <w:tab/>
+      </w:r>
+      <w:r>
+        <w:rPr>
+          <w:rFonts w:ascii="Consolas" w:hAnsi="Consolas" w:cs="Consolas"/>
+          <w:color w:val="6F008A"/>
+          <w:sz w:val="19"/>
+          <w:szCs w:val="19"/>
+        </w:rPr>
+        <w:t>assert</w:t>
+      </w:r>
+      <w:r>
+        <w:rPr>
+          <w:rFonts w:ascii="Consolas" w:hAnsi="Consolas" w:cs="Consolas"/>
+          <w:color w:val="000000"/>
+          <w:sz w:val="19"/>
+          <w:szCs w:val="19"/>
+        </w:rPr>
+        <w:t>(s</w:t>
+      </w:r>
+      <w:proofErr w:type="gramStart"/>
+      <w:r>
+        <w:rPr>
+          <w:rFonts w:ascii="Consolas" w:hAnsi="Consolas" w:cs="Consolas"/>
+          <w:color w:val="000000"/>
+          <w:sz w:val="19"/>
+          <w:szCs w:val="19"/>
+        </w:rPr>
+        <w:t>3.size</w:t>
+      </w:r>
+      <w:proofErr w:type="gramEnd"/>
+      <w:r>
+        <w:rPr>
+          <w:rFonts w:ascii="Consolas" w:hAnsi="Consolas" w:cs="Consolas"/>
+          <w:color w:val="000000"/>
+          <w:sz w:val="19"/>
+          <w:szCs w:val="19"/>
+        </w:rPr>
+        <w:t xml:space="preserve">() == </w:t>
+      </w:r>
+      <w:proofErr w:type="spellStart"/>
+      <w:r>
+        <w:rPr>
+          <w:rFonts w:ascii="Consolas" w:hAnsi="Consolas" w:cs="Consolas"/>
+          <w:color w:val="000000"/>
+          <w:sz w:val="19"/>
+          <w:szCs w:val="19"/>
+        </w:rPr>
+        <w:t>sizeSecond</w:t>
+      </w:r>
+      <w:proofErr w:type="spellEnd"/>
+      <w:r>
+        <w:rPr>
+          <w:rFonts w:ascii="Consolas" w:hAnsi="Consolas" w:cs="Consolas"/>
+          <w:color w:val="000000"/>
+          <w:sz w:val="19"/>
+          <w:szCs w:val="19"/>
+        </w:rPr>
+        <w:t xml:space="preserve">);        </w:t>
+      </w:r>
+      <w:r>
+        <w:rPr>
+          <w:rFonts w:ascii="Consolas" w:hAnsi="Consolas" w:cs="Consolas"/>
+          <w:color w:val="008000"/>
+          <w:sz w:val="19"/>
+          <w:szCs w:val="19"/>
+        </w:rPr>
+        <w:t>//test successful size swapping</w:t>
+      </w:r>
+    </w:p>
+    <w:p>
+      <w:pPr>
+        <w:autoSpaceDE w:val="0"/>
+        <w:autoSpaceDN w:val="0"/>
+        <w:adjustRightInd w:val="0"/>
+        <w:spacing w:after="0" w:line="240" w:lineRule="auto"/>
+        <w:rPr>
+          <w:rFonts w:ascii="Consolas" w:hAnsi="Consolas" w:cs="Consolas"/>
+          <w:color w:val="000000"/>
+          <w:sz w:val="19"/>
+          <w:szCs w:val="19"/>
+        </w:rPr>
+      </w:pPr>
+      <w:r>
+        <w:rPr>
+          <w:rFonts w:ascii="Consolas" w:hAnsi="Consolas" w:cs="Consolas"/>
+          <w:color w:val="000000"/>
+          <w:sz w:val="19"/>
+          <w:szCs w:val="19"/>
+        </w:rPr>
         <w:lastRenderedPageBreak/>
+        <w:tab/>
+      </w:r>
+      <w:r>
+        <w:rPr>
+          <w:rFonts w:ascii="Consolas" w:hAnsi="Consolas" w:cs="Consolas"/>
+          <w:color w:val="6F008A"/>
+          <w:sz w:val="19"/>
+          <w:szCs w:val="19"/>
+        </w:rPr>
+        <w:t>assert</w:t>
+      </w:r>
+      <w:r>
+        <w:rPr>
+          <w:rFonts w:ascii="Consolas" w:hAnsi="Consolas" w:cs="Consolas"/>
+          <w:color w:val="000000"/>
+          <w:sz w:val="19"/>
+          <w:szCs w:val="19"/>
+        </w:rPr>
+        <w:t>(s</w:t>
+      </w:r>
+      <w:proofErr w:type="gramStart"/>
+      <w:r>
+        <w:rPr>
+          <w:rFonts w:ascii="Consolas" w:hAnsi="Consolas" w:cs="Consolas"/>
+          <w:color w:val="000000"/>
+          <w:sz w:val="19"/>
+          <w:szCs w:val="19"/>
+        </w:rPr>
+        <w:t>2.size</w:t>
+      </w:r>
+      <w:proofErr w:type="gramEnd"/>
+      <w:r>
+        <w:rPr>
+          <w:rFonts w:ascii="Consolas" w:hAnsi="Consolas" w:cs="Consolas"/>
+          <w:color w:val="000000"/>
+          <w:sz w:val="19"/>
+          <w:szCs w:val="19"/>
+        </w:rPr>
+        <w:t xml:space="preserve">() == </w:t>
+      </w:r>
+      <w:proofErr w:type="spellStart"/>
+      <w:r>
+        <w:rPr>
+          <w:rFonts w:ascii="Consolas" w:hAnsi="Consolas" w:cs="Consolas"/>
+          <w:color w:val="000000"/>
+          <w:sz w:val="19"/>
+          <w:szCs w:val="19"/>
+        </w:rPr>
+        <w:t>sizeFirst</w:t>
+      </w:r>
+      <w:proofErr w:type="spellEnd"/>
+      <w:r>
+        <w:rPr>
+          <w:rFonts w:ascii="Consolas" w:hAnsi="Consolas" w:cs="Consolas"/>
+          <w:color w:val="000000"/>
+          <w:sz w:val="19"/>
+          <w:szCs w:val="19"/>
+        </w:rPr>
+        <w:t xml:space="preserve">);         </w:t>
+      </w:r>
+      <w:r>
+        <w:rPr>
+          <w:rFonts w:ascii="Consolas" w:hAnsi="Consolas" w:cs="Consolas"/>
+          <w:color w:val="008000"/>
+          <w:sz w:val="19"/>
+          <w:szCs w:val="19"/>
+        </w:rPr>
+        <w:t>//test successful size swapping</w:t>
+      </w:r>
+    </w:p>
+    <w:p>
+      <w:pPr>
+        <w:autoSpaceDE w:val="0"/>
+        <w:autoSpaceDN w:val="0"/>
+        <w:adjustRightInd w:val="0"/>
+        <w:spacing w:after="0" w:line="240" w:lineRule="auto"/>
+        <w:rPr>
+          <w:rFonts w:ascii="Consolas" w:hAnsi="Consolas" w:cs="Consolas"/>
+          <w:color w:val="000000"/>
+          <w:sz w:val="19"/>
+          <w:szCs w:val="19"/>
+        </w:rPr>
+      </w:pPr>
+    </w:p>
+    <w:p>
+      <w:pPr>
+        <w:autoSpaceDE w:val="0"/>
+        <w:autoSpaceDN w:val="0"/>
+        <w:adjustRightInd w:val="0"/>
+        <w:spacing w:after="0" w:line="240" w:lineRule="auto"/>
+        <w:rPr>
+          <w:rFonts w:ascii="Consolas" w:hAnsi="Consolas" w:cs="Consolas"/>
+          <w:color w:val="000000"/>
+          <w:sz w:val="19"/>
+          <w:szCs w:val="19"/>
+        </w:rPr>
+      </w:pPr>
+      <w:r>
+        <w:rPr>
+          <w:rFonts w:ascii="Consolas" w:hAnsi="Consolas" w:cs="Consolas"/>
+          <w:color w:val="000000"/>
+          <w:sz w:val="19"/>
+          <w:szCs w:val="19"/>
+        </w:rPr>
+        <w:tab/>
+      </w:r>
+      <w:r>
+        <w:rPr>
+          <w:rFonts w:ascii="Consolas" w:hAnsi="Consolas" w:cs="Consolas"/>
+          <w:color w:val="2B91AF"/>
+          <w:sz w:val="19"/>
+          <w:szCs w:val="19"/>
+        </w:rPr>
+        <w:t>Set</w:t>
+      </w:r>
+      <w:r>
+        <w:rPr>
+          <w:rFonts w:ascii="Consolas" w:hAnsi="Consolas" w:cs="Consolas"/>
+          <w:color w:val="000000"/>
+          <w:sz w:val="19"/>
+          <w:szCs w:val="19"/>
+        </w:rPr>
+        <w:t xml:space="preserve"> </w:t>
+      </w:r>
+      <w:proofErr w:type="gramStart"/>
+      <w:r>
+        <w:rPr>
+          <w:rFonts w:ascii="Consolas" w:hAnsi="Consolas" w:cs="Consolas"/>
+          <w:color w:val="000000"/>
+          <w:sz w:val="19"/>
+          <w:szCs w:val="19"/>
+        </w:rPr>
+        <w:t xml:space="preserve">result;   </w:t>
+      </w:r>
+      <w:proofErr w:type="gramEnd"/>
+      <w:r>
+        <w:rPr>
+          <w:rFonts w:ascii="Consolas" w:hAnsi="Consolas" w:cs="Consolas"/>
+          <w:color w:val="000000"/>
+          <w:sz w:val="19"/>
+          <w:szCs w:val="19"/>
+        </w:rPr>
+        <w:t xml:space="preserve">                          </w:t>
+      </w:r>
+      <w:r>
+        <w:rPr>
+          <w:rFonts w:ascii="Consolas" w:hAnsi="Consolas" w:cs="Consolas"/>
+          <w:color w:val="008000"/>
+          <w:sz w:val="19"/>
+          <w:szCs w:val="19"/>
+        </w:rPr>
+        <w:t>//construct result set for later testing</w:t>
+      </w:r>
+    </w:p>
+    <w:p>
+      <w:pPr>
+        <w:autoSpaceDE w:val="0"/>
+        <w:autoSpaceDN w:val="0"/>
+        <w:adjustRightInd w:val="0"/>
+        <w:spacing w:after="0" w:line="240" w:lineRule="auto"/>
+        <w:rPr>
+          <w:rFonts w:ascii="Consolas" w:hAnsi="Consolas" w:cs="Consolas"/>
+          <w:color w:val="000000"/>
+          <w:sz w:val="19"/>
+          <w:szCs w:val="19"/>
+        </w:rPr>
+      </w:pPr>
+    </w:p>
+    <w:p>
+      <w:pPr>
+        <w:autoSpaceDE w:val="0"/>
+        <w:autoSpaceDN w:val="0"/>
+        <w:adjustRightInd w:val="0"/>
+        <w:spacing w:after="0" w:line="240" w:lineRule="auto"/>
+        <w:rPr>
+          <w:rFonts w:ascii="Consolas" w:hAnsi="Consolas" w:cs="Consolas"/>
+          <w:color w:val="008000"/>
+          <w:sz w:val="19"/>
+          <w:szCs w:val="19"/>
+        </w:rPr>
+      </w:pPr>
+      <w:r>
+        <w:rPr>
+          <w:rFonts w:ascii="Consolas" w:hAnsi="Consolas" w:cs="Consolas"/>
+          <w:color w:val="000000"/>
+          <w:sz w:val="19"/>
+          <w:szCs w:val="19"/>
+        </w:rPr>
+        <w:tab/>
+      </w:r>
+      <w:proofErr w:type="gramStart"/>
+      <w:r>
+        <w:rPr>
+          <w:rFonts w:ascii="Consolas" w:hAnsi="Consolas" w:cs="Consolas"/>
+          <w:color w:val="000000"/>
+          <w:sz w:val="19"/>
+          <w:szCs w:val="19"/>
+        </w:rPr>
+        <w:t>unite(</w:t>
+      </w:r>
+      <w:proofErr w:type="gramEnd"/>
+      <w:r>
+        <w:rPr>
+          <w:rFonts w:ascii="Consolas" w:hAnsi="Consolas" w:cs="Consolas"/>
+          <w:color w:val="000000"/>
+          <w:sz w:val="19"/>
+          <w:szCs w:val="19"/>
+        </w:rPr>
+        <w:t xml:space="preserve">s2, s3, result);      </w:t>
+      </w:r>
+      <w:r>
+        <w:rPr>
+          <w:rFonts w:ascii="Consolas" w:hAnsi="Consolas" w:cs="Consolas"/>
+          <w:color w:val="008000"/>
+          <w:sz w:val="19"/>
+          <w:szCs w:val="19"/>
+        </w:rPr>
+        <w:t>//perform unite call on two sets for later testing</w:t>
+      </w:r>
+    </w:p>
+    <w:p>
+      <w:pPr>
+        <w:autoSpaceDE w:val="0"/>
+        <w:autoSpaceDN w:val="0"/>
+        <w:adjustRightInd w:val="0"/>
+        <w:spacing w:after="0" w:line="240" w:lineRule="auto"/>
+        <w:rPr>
+          <w:rFonts w:ascii="Consolas" w:hAnsi="Consolas" w:cs="Consolas"/>
+          <w:color w:val="000000"/>
+          <w:sz w:val="19"/>
+          <w:szCs w:val="19"/>
+        </w:rPr>
+      </w:pPr>
+    </w:p>
+    <w:p>
+      <w:pPr>
+        <w:autoSpaceDE w:val="0"/>
+        <w:autoSpaceDN w:val="0"/>
+        <w:adjustRightInd w:val="0"/>
+        <w:spacing w:after="0" w:line="240" w:lineRule="auto"/>
+        <w:rPr>
+          <w:rFonts w:ascii="Consolas" w:hAnsi="Consolas" w:cs="Consolas"/>
+          <w:color w:val="000000"/>
+          <w:sz w:val="19"/>
+          <w:szCs w:val="19"/>
+        </w:rPr>
+      </w:pPr>
+      <w:r>
+        <w:rPr>
+          <w:rFonts w:ascii="Consolas" w:hAnsi="Consolas" w:cs="Consolas"/>
+          <w:color w:val="000000"/>
+          <w:sz w:val="19"/>
+          <w:szCs w:val="19"/>
+        </w:rPr>
+        <w:tab/>
+      </w:r>
+      <w:r>
+        <w:rPr>
+          <w:rFonts w:ascii="Consolas" w:hAnsi="Consolas" w:cs="Consolas"/>
+          <w:color w:val="0000FF"/>
+          <w:sz w:val="19"/>
+          <w:szCs w:val="19"/>
+        </w:rPr>
+        <w:t>for</w:t>
+      </w:r>
+      <w:r>
+        <w:rPr>
+          <w:rFonts w:ascii="Consolas" w:hAnsi="Consolas" w:cs="Consolas"/>
+          <w:color w:val="000000"/>
+          <w:sz w:val="19"/>
+          <w:szCs w:val="19"/>
+        </w:rPr>
+        <w:t xml:space="preserve"> (</w:t>
+      </w:r>
+      <w:r>
+        <w:rPr>
+          <w:rFonts w:ascii="Consolas" w:hAnsi="Consolas" w:cs="Consolas"/>
+          <w:color w:val="0000FF"/>
+          <w:sz w:val="19"/>
+          <w:szCs w:val="19"/>
+        </w:rPr>
+        <w:t>int</w:t>
+      </w:r>
+      <w:r>
+        <w:rPr>
+          <w:rFonts w:ascii="Consolas" w:hAnsi="Consolas" w:cs="Consolas"/>
+          <w:color w:val="000000"/>
+          <w:sz w:val="19"/>
+          <w:szCs w:val="19"/>
+        </w:rPr>
+        <w:t xml:space="preserve"> </w:t>
+      </w:r>
+      <w:proofErr w:type="spellStart"/>
+      <w:r>
+        <w:rPr>
+          <w:rFonts w:ascii="Consolas" w:hAnsi="Consolas" w:cs="Consolas"/>
+          <w:color w:val="000000"/>
+          <w:sz w:val="19"/>
+          <w:szCs w:val="19"/>
+        </w:rPr>
+        <w:t>i</w:t>
+      </w:r>
+      <w:proofErr w:type="spellEnd"/>
+      <w:r>
+        <w:rPr>
+          <w:rFonts w:ascii="Consolas" w:hAnsi="Consolas" w:cs="Consolas"/>
+          <w:color w:val="000000"/>
+          <w:sz w:val="19"/>
+          <w:szCs w:val="19"/>
+        </w:rPr>
+        <w:t xml:space="preserve"> = 0; </w:t>
+      </w:r>
+      <w:proofErr w:type="spellStart"/>
+      <w:r>
+        <w:rPr>
+          <w:rFonts w:ascii="Consolas" w:hAnsi="Consolas" w:cs="Consolas"/>
+          <w:color w:val="000000"/>
+          <w:sz w:val="19"/>
+          <w:szCs w:val="19"/>
+        </w:rPr>
+        <w:t>i</w:t>
+      </w:r>
+      <w:proofErr w:type="spellEnd"/>
+      <w:r>
+        <w:rPr>
+          <w:rFonts w:ascii="Consolas" w:hAnsi="Consolas" w:cs="Consolas"/>
+          <w:color w:val="000000"/>
+          <w:sz w:val="19"/>
+          <w:szCs w:val="19"/>
+        </w:rPr>
+        <w:t xml:space="preserve"> &lt; 2; </w:t>
+      </w:r>
+      <w:proofErr w:type="spellStart"/>
+      <w:r>
+        <w:rPr>
+          <w:rFonts w:ascii="Consolas" w:hAnsi="Consolas" w:cs="Consolas"/>
+          <w:color w:val="000000"/>
+          <w:sz w:val="19"/>
+          <w:szCs w:val="19"/>
+        </w:rPr>
+        <w:t>i</w:t>
+      </w:r>
+      <w:proofErr w:type="spellEnd"/>
+      <w:r>
+        <w:rPr>
+          <w:rFonts w:ascii="Consolas" w:hAnsi="Consolas" w:cs="Consolas"/>
+          <w:color w:val="000000"/>
+          <w:sz w:val="19"/>
+          <w:szCs w:val="19"/>
+        </w:rPr>
+        <w:t>++)</w:t>
+      </w:r>
+      <w:r>
+        <w:rPr>
+          <w:rFonts w:ascii="Consolas" w:hAnsi="Consolas" w:cs="Consolas"/>
+          <w:color w:val="000000"/>
+          <w:sz w:val="19"/>
+          <w:szCs w:val="19"/>
+        </w:rPr>
+        <w:t xml:space="preserve">   </w:t>
+      </w:r>
+      <w:r>
+        <w:rPr>
+          <w:rFonts w:ascii="Consolas" w:hAnsi="Consolas" w:cs="Consolas"/>
+          <w:color w:val="008000"/>
+          <w:sz w:val="19"/>
+          <w:szCs w:val="19"/>
+        </w:rPr>
+        <w:t>//making sure values in either are accurate</w:t>
+      </w:r>
+    </w:p>
+    <w:p>
+      <w:pPr>
+        <w:autoSpaceDE w:val="0"/>
+        <w:autoSpaceDN w:val="0"/>
+        <w:adjustRightInd w:val="0"/>
+        <w:spacing w:after="0" w:line="240" w:lineRule="auto"/>
+        <w:ind w:left="720" w:firstLine="720"/>
+        <w:rPr>
+          <w:rFonts w:ascii="Consolas" w:hAnsi="Consolas" w:cs="Consolas"/>
+          <w:color w:val="000000"/>
+          <w:sz w:val="19"/>
+          <w:szCs w:val="19"/>
+        </w:rPr>
+      </w:pPr>
+      <w:proofErr w:type="gramStart"/>
+      <w:r>
+        <w:rPr>
+          <w:rFonts w:ascii="Consolas" w:hAnsi="Consolas" w:cs="Consolas"/>
+          <w:color w:val="6F008A"/>
+          <w:sz w:val="19"/>
+          <w:szCs w:val="19"/>
+        </w:rPr>
+        <w:t>assert</w:t>
+      </w:r>
+      <w:r>
+        <w:rPr>
+          <w:rFonts w:ascii="Consolas" w:hAnsi="Consolas" w:cs="Consolas"/>
+          <w:color w:val="000000"/>
+          <w:sz w:val="19"/>
+          <w:szCs w:val="19"/>
+        </w:rPr>
+        <w:t>(</w:t>
+      </w:r>
+      <w:proofErr w:type="spellStart"/>
+      <w:proofErr w:type="gramEnd"/>
+      <w:r>
+        <w:rPr>
+          <w:rFonts w:ascii="Consolas" w:hAnsi="Consolas" w:cs="Consolas"/>
+          <w:color w:val="000000"/>
+          <w:sz w:val="19"/>
+          <w:szCs w:val="19"/>
+        </w:rPr>
+        <w:t>result.get</w:t>
+      </w:r>
+      <w:proofErr w:type="spellEnd"/>
+      <w:r>
+        <w:rPr>
+          <w:rFonts w:ascii="Consolas" w:hAnsi="Consolas" w:cs="Consolas"/>
+          <w:color w:val="000000"/>
+          <w:sz w:val="19"/>
+          <w:szCs w:val="19"/>
+        </w:rPr>
+        <w:t>(</w:t>
+      </w:r>
+      <w:proofErr w:type="spellStart"/>
+      <w:r>
+        <w:rPr>
+          <w:rFonts w:ascii="Consolas" w:hAnsi="Consolas" w:cs="Consolas"/>
+          <w:color w:val="000000"/>
+          <w:sz w:val="19"/>
+          <w:szCs w:val="19"/>
+        </w:rPr>
+        <w:t>i</w:t>
+      </w:r>
+      <w:proofErr w:type="spellEnd"/>
+      <w:r>
+        <w:rPr>
+          <w:rFonts w:ascii="Consolas" w:hAnsi="Consolas" w:cs="Consolas"/>
+          <w:color w:val="000000"/>
+          <w:sz w:val="19"/>
+          <w:szCs w:val="19"/>
+        </w:rPr>
+        <w:t xml:space="preserve">, x) &amp;&amp; (x </w:t>
+      </w:r>
+      <w:r>
+        <w:rPr>
+          <w:rFonts w:ascii="Consolas" w:hAnsi="Consolas" w:cs="Consolas"/>
+          <w:color w:val="008080"/>
+          <w:sz w:val="19"/>
+          <w:szCs w:val="19"/>
+        </w:rPr>
+        <w:t>==</w:t>
+      </w:r>
+      <w:r>
+        <w:rPr>
+          <w:rFonts w:ascii="Consolas" w:hAnsi="Consolas" w:cs="Consolas"/>
+          <w:color w:val="000000"/>
+          <w:sz w:val="19"/>
+          <w:szCs w:val="19"/>
+        </w:rPr>
+        <w:t xml:space="preserve"> </w:t>
+      </w:r>
+      <w:r>
+        <w:rPr>
+          <w:rFonts w:ascii="Consolas" w:hAnsi="Consolas" w:cs="Consolas"/>
+          <w:color w:val="A31515"/>
+          <w:sz w:val="19"/>
+          <w:szCs w:val="19"/>
+        </w:rPr>
+        <w:t>"pita"</w:t>
+      </w:r>
+      <w:r>
+        <w:rPr>
+          <w:rFonts w:ascii="Consolas" w:hAnsi="Consolas" w:cs="Consolas"/>
+          <w:color w:val="000000"/>
+          <w:sz w:val="19"/>
+          <w:szCs w:val="19"/>
+        </w:rPr>
+        <w:t xml:space="preserve"> || x </w:t>
+      </w:r>
+      <w:r>
+        <w:rPr>
+          <w:rFonts w:ascii="Consolas" w:hAnsi="Consolas" w:cs="Consolas"/>
+          <w:color w:val="008080"/>
+          <w:sz w:val="19"/>
+          <w:szCs w:val="19"/>
+        </w:rPr>
+        <w:t>==</w:t>
+      </w:r>
+      <w:r>
+        <w:rPr>
+          <w:rFonts w:ascii="Consolas" w:hAnsi="Consolas" w:cs="Consolas"/>
+          <w:color w:val="000000"/>
+          <w:sz w:val="19"/>
+          <w:szCs w:val="19"/>
+        </w:rPr>
+        <w:t xml:space="preserve"> </w:t>
+      </w:r>
+      <w:r>
+        <w:rPr>
+          <w:rFonts w:ascii="Consolas" w:hAnsi="Consolas" w:cs="Consolas"/>
+          <w:color w:val="A31515"/>
+          <w:sz w:val="19"/>
+          <w:szCs w:val="19"/>
+        </w:rPr>
+        <w:t>"shells"</w:t>
+      </w:r>
+      <w:r>
+        <w:rPr>
+          <w:rFonts w:ascii="Consolas" w:hAnsi="Consolas" w:cs="Consolas"/>
+          <w:color w:val="000000"/>
+          <w:sz w:val="19"/>
+          <w:szCs w:val="19"/>
+        </w:rPr>
+        <w:t xml:space="preserve"> || x </w:t>
+      </w:r>
+      <w:r>
+        <w:rPr>
+          <w:rFonts w:ascii="Consolas" w:hAnsi="Consolas" w:cs="Consolas"/>
+          <w:color w:val="008080"/>
+          <w:sz w:val="19"/>
+          <w:szCs w:val="19"/>
+        </w:rPr>
+        <w:t>==</w:t>
+      </w:r>
+      <w:r>
+        <w:rPr>
+          <w:rFonts w:ascii="Consolas" w:hAnsi="Consolas" w:cs="Consolas"/>
+          <w:color w:val="000000"/>
+          <w:sz w:val="19"/>
+          <w:szCs w:val="19"/>
+        </w:rPr>
+        <w:t xml:space="preserve"> </w:t>
+      </w:r>
+      <w:r>
+        <w:rPr>
+          <w:rFonts w:ascii="Consolas" w:hAnsi="Consolas" w:cs="Consolas"/>
+          <w:color w:val="A31515"/>
+          <w:sz w:val="19"/>
+          <w:szCs w:val="19"/>
+        </w:rPr>
+        <w:t>"apple"</w:t>
+      </w:r>
+      <w:r>
+        <w:rPr>
+          <w:rFonts w:ascii="Consolas" w:hAnsi="Consolas" w:cs="Consolas"/>
+          <w:color w:val="000000"/>
+          <w:sz w:val="19"/>
+          <w:szCs w:val="19"/>
+        </w:rPr>
+        <w:t xml:space="preserve">));      </w:t>
+      </w:r>
+    </w:p>
+    <w:p>
+      <w:pPr>
+        <w:autoSpaceDE w:val="0"/>
+        <w:autoSpaceDN w:val="0"/>
+        <w:adjustRightInd w:val="0"/>
+        <w:spacing w:after="0" w:line="240" w:lineRule="auto"/>
+        <w:rPr>
+          <w:rFonts w:ascii="Consolas" w:hAnsi="Consolas" w:cs="Consolas"/>
+          <w:color w:val="000000"/>
+          <w:sz w:val="19"/>
+          <w:szCs w:val="19"/>
+        </w:rPr>
+      </w:pPr>
+    </w:p>
+    <w:p>
+      <w:pPr>
+        <w:autoSpaceDE w:val="0"/>
+        <w:autoSpaceDN w:val="0"/>
+        <w:adjustRightInd w:val="0"/>
+        <w:spacing w:after="0" w:line="240" w:lineRule="auto"/>
+        <w:rPr>
+          <w:rFonts w:ascii="Consolas" w:hAnsi="Consolas" w:cs="Consolas"/>
+          <w:color w:val="008000"/>
+          <w:sz w:val="19"/>
+          <w:szCs w:val="19"/>
+        </w:rPr>
+      </w:pPr>
+      <w:r>
+        <w:rPr>
+          <w:rFonts w:ascii="Consolas" w:hAnsi="Consolas" w:cs="Consolas"/>
+          <w:color w:val="000000"/>
+          <w:sz w:val="19"/>
+          <w:szCs w:val="19"/>
+        </w:rPr>
+        <w:tab/>
+      </w:r>
+      <w:proofErr w:type="gramStart"/>
+      <w:r>
+        <w:rPr>
+          <w:rFonts w:ascii="Consolas" w:hAnsi="Consolas" w:cs="Consolas"/>
+          <w:color w:val="6F008A"/>
+          <w:sz w:val="19"/>
+          <w:szCs w:val="19"/>
+        </w:rPr>
+        <w:t>assert</w:t>
+      </w:r>
+      <w:r>
+        <w:rPr>
+          <w:rFonts w:ascii="Consolas" w:hAnsi="Consolas" w:cs="Consolas"/>
+          <w:color w:val="000000"/>
+          <w:sz w:val="19"/>
+          <w:szCs w:val="19"/>
+        </w:rPr>
+        <w:t>(</w:t>
+      </w:r>
+      <w:proofErr w:type="gramEnd"/>
+      <w:r>
+        <w:rPr>
+          <w:rFonts w:ascii="Consolas" w:hAnsi="Consolas" w:cs="Consolas"/>
+          <w:color w:val="000000"/>
+          <w:sz w:val="19"/>
+          <w:szCs w:val="19"/>
+        </w:rPr>
+        <w:t>!</w:t>
+      </w:r>
+      <w:proofErr w:type="spellStart"/>
+      <w:r>
+        <w:rPr>
+          <w:rFonts w:ascii="Consolas" w:hAnsi="Consolas" w:cs="Consolas"/>
+          <w:color w:val="000000"/>
+          <w:sz w:val="19"/>
+          <w:szCs w:val="19"/>
+        </w:rPr>
+        <w:t>result.get</w:t>
+      </w:r>
+      <w:proofErr w:type="spellEnd"/>
+      <w:r>
+        <w:rPr>
+          <w:rFonts w:ascii="Consolas" w:hAnsi="Consolas" w:cs="Consolas"/>
+          <w:color w:val="000000"/>
+          <w:sz w:val="19"/>
+          <w:szCs w:val="19"/>
+        </w:rPr>
+        <w:t xml:space="preserve">(3, x));     </w:t>
+      </w:r>
+      <w:r>
+        <w:rPr>
+          <w:rFonts w:ascii="Consolas" w:hAnsi="Consolas" w:cs="Consolas"/>
+          <w:color w:val="008000"/>
+          <w:sz w:val="19"/>
+          <w:szCs w:val="19"/>
+        </w:rPr>
+        <w:t xml:space="preserve">//making sure only 3 elements were in either of the </w:t>
+      </w:r>
+    </w:p>
+    <w:p>
+      <w:pPr>
+        <w:autoSpaceDE w:val="0"/>
+        <w:autoSpaceDN w:val="0"/>
+        <w:adjustRightInd w:val="0"/>
+        <w:spacing w:after="0" w:line="240" w:lineRule="auto"/>
+        <w:ind w:left="3600" w:firstLine="720"/>
+        <w:rPr>
+          <w:rFonts w:ascii="Consolas" w:hAnsi="Consolas" w:cs="Consolas"/>
+          <w:color w:val="000000"/>
+          <w:sz w:val="19"/>
+          <w:szCs w:val="19"/>
+        </w:rPr>
+      </w:pPr>
+      <w:r>
+        <w:rPr>
+          <w:rFonts w:ascii="Consolas" w:hAnsi="Consolas" w:cs="Consolas"/>
+          <w:color w:val="008000"/>
+          <w:sz w:val="19"/>
+          <w:szCs w:val="19"/>
+        </w:rPr>
+        <w:t>two sets (testing unite)</w:t>
+      </w:r>
+    </w:p>
+    <w:p>
+      <w:pPr>
+        <w:autoSpaceDE w:val="0"/>
+        <w:autoSpaceDN w:val="0"/>
+        <w:adjustRightInd w:val="0"/>
+        <w:spacing w:after="0" w:line="240" w:lineRule="auto"/>
+        <w:rPr>
+          <w:rFonts w:ascii="Consolas" w:hAnsi="Consolas" w:cs="Consolas"/>
+          <w:color w:val="000000"/>
+          <w:sz w:val="19"/>
+          <w:szCs w:val="19"/>
+        </w:rPr>
+      </w:pPr>
+    </w:p>
+    <w:p>
+      <w:pPr>
+        <w:autoSpaceDE w:val="0"/>
+        <w:autoSpaceDN w:val="0"/>
+        <w:adjustRightInd w:val="0"/>
+        <w:spacing w:after="0" w:line="240" w:lineRule="auto"/>
+        <w:rPr>
+          <w:rFonts w:ascii="Consolas" w:hAnsi="Consolas" w:cs="Consolas"/>
+          <w:color w:val="000000"/>
+          <w:sz w:val="19"/>
+          <w:szCs w:val="19"/>
+        </w:rPr>
+      </w:pPr>
+      <w:r>
+        <w:rPr>
+          <w:rFonts w:ascii="Consolas" w:hAnsi="Consolas" w:cs="Consolas"/>
+          <w:color w:val="000000"/>
+          <w:sz w:val="19"/>
+          <w:szCs w:val="19"/>
+        </w:rPr>
+        <w:tab/>
+      </w:r>
+      <w:proofErr w:type="gramStart"/>
+      <w:r>
+        <w:rPr>
+          <w:rFonts w:ascii="Consolas" w:hAnsi="Consolas" w:cs="Consolas"/>
+          <w:color w:val="000000"/>
+          <w:sz w:val="19"/>
+          <w:szCs w:val="19"/>
+        </w:rPr>
+        <w:t>subtract(</w:t>
+      </w:r>
+      <w:proofErr w:type="gramEnd"/>
+      <w:r>
+        <w:rPr>
+          <w:rFonts w:ascii="Consolas" w:hAnsi="Consolas" w:cs="Consolas"/>
+          <w:color w:val="000000"/>
+          <w:sz w:val="19"/>
+          <w:szCs w:val="19"/>
+        </w:rPr>
+        <w:t>s2, s3, result);</w:t>
+      </w:r>
+      <w:r>
+        <w:rPr>
+          <w:rFonts w:ascii="Consolas" w:hAnsi="Consolas" w:cs="Consolas"/>
+          <w:color w:val="000000"/>
+          <w:sz w:val="19"/>
+          <w:szCs w:val="19"/>
+        </w:rPr>
+        <w:t xml:space="preserve"> </w:t>
+      </w:r>
+      <w:r>
+        <w:rPr>
+          <w:rFonts w:ascii="Consolas" w:hAnsi="Consolas" w:cs="Consolas"/>
+          <w:color w:val="008000"/>
+          <w:sz w:val="19"/>
+          <w:szCs w:val="19"/>
+        </w:rPr>
+        <w:t>//call subtract function on two sets for later testing</w:t>
+      </w:r>
+    </w:p>
+    <w:p>
+      <w:pPr>
+        <w:autoSpaceDE w:val="0"/>
+        <w:autoSpaceDN w:val="0"/>
+        <w:adjustRightInd w:val="0"/>
+        <w:spacing w:after="0" w:line="240" w:lineRule="auto"/>
+        <w:rPr>
+          <w:rFonts w:ascii="Consolas" w:hAnsi="Consolas" w:cs="Consolas"/>
+          <w:color w:val="000000"/>
+          <w:sz w:val="19"/>
+          <w:szCs w:val="19"/>
+        </w:rPr>
+      </w:pPr>
+    </w:p>
+    <w:p>
+      <w:pPr>
+        <w:autoSpaceDE w:val="0"/>
+        <w:autoSpaceDN w:val="0"/>
+        <w:adjustRightInd w:val="0"/>
+        <w:spacing w:after="0" w:line="240" w:lineRule="auto"/>
+        <w:rPr>
+          <w:rFonts w:ascii="Consolas" w:hAnsi="Consolas" w:cs="Consolas"/>
+          <w:color w:val="008000"/>
+          <w:sz w:val="19"/>
+          <w:szCs w:val="19"/>
+        </w:rPr>
+      </w:pPr>
+      <w:r>
+        <w:rPr>
+          <w:rFonts w:ascii="Consolas" w:hAnsi="Consolas" w:cs="Consolas"/>
+          <w:color w:val="000000"/>
+          <w:sz w:val="19"/>
+          <w:szCs w:val="19"/>
+        </w:rPr>
+        <w:tab/>
+      </w:r>
+      <w:proofErr w:type="gramStart"/>
+      <w:r>
+        <w:rPr>
+          <w:rFonts w:ascii="Consolas" w:hAnsi="Consolas" w:cs="Consolas"/>
+          <w:color w:val="6F008A"/>
+          <w:sz w:val="19"/>
+          <w:szCs w:val="19"/>
+        </w:rPr>
+        <w:t>assert</w:t>
+      </w:r>
+      <w:r>
+        <w:rPr>
+          <w:rFonts w:ascii="Consolas" w:hAnsi="Consolas" w:cs="Consolas"/>
+          <w:color w:val="000000"/>
+          <w:sz w:val="19"/>
+          <w:szCs w:val="19"/>
+        </w:rPr>
+        <w:t>(</w:t>
+      </w:r>
+      <w:proofErr w:type="spellStart"/>
+      <w:proofErr w:type="gramEnd"/>
+      <w:r>
+        <w:rPr>
+          <w:rFonts w:ascii="Consolas" w:hAnsi="Consolas" w:cs="Consolas"/>
+          <w:color w:val="000000"/>
+          <w:sz w:val="19"/>
+          <w:szCs w:val="19"/>
+        </w:rPr>
+        <w:t>result.get</w:t>
+      </w:r>
+      <w:proofErr w:type="spellEnd"/>
+      <w:r>
+        <w:rPr>
+          <w:rFonts w:ascii="Consolas" w:hAnsi="Consolas" w:cs="Consolas"/>
+          <w:color w:val="000000"/>
+          <w:sz w:val="19"/>
+          <w:szCs w:val="19"/>
+        </w:rPr>
+        <w:t xml:space="preserve">(0, x) &amp;&amp; x </w:t>
+      </w:r>
+      <w:r>
+        <w:rPr>
+          <w:rFonts w:ascii="Consolas" w:hAnsi="Consolas" w:cs="Consolas"/>
+          <w:color w:val="008080"/>
+          <w:sz w:val="19"/>
+          <w:szCs w:val="19"/>
+        </w:rPr>
+        <w:t>==</w:t>
+      </w:r>
+      <w:r>
+        <w:rPr>
+          <w:rFonts w:ascii="Consolas" w:hAnsi="Consolas" w:cs="Consolas"/>
+          <w:color w:val="000000"/>
+          <w:sz w:val="19"/>
+          <w:szCs w:val="19"/>
+        </w:rPr>
+        <w:t xml:space="preserve"> </w:t>
+      </w:r>
+      <w:r>
+        <w:rPr>
+          <w:rFonts w:ascii="Consolas" w:hAnsi="Consolas" w:cs="Consolas"/>
+          <w:color w:val="A31515"/>
+          <w:sz w:val="19"/>
+          <w:szCs w:val="19"/>
+        </w:rPr>
+        <w:t>"apple"</w:t>
+      </w:r>
+      <w:r>
+        <w:rPr>
+          <w:rFonts w:ascii="Consolas" w:hAnsi="Consolas" w:cs="Consolas"/>
+          <w:color w:val="000000"/>
+          <w:sz w:val="19"/>
+          <w:szCs w:val="19"/>
+        </w:rPr>
+        <w:t xml:space="preserve">);    </w:t>
+      </w:r>
+      <w:r>
+        <w:rPr>
+          <w:rFonts w:ascii="Consolas" w:hAnsi="Consolas" w:cs="Consolas"/>
+          <w:color w:val="008000"/>
+          <w:sz w:val="19"/>
+          <w:szCs w:val="19"/>
+        </w:rPr>
+        <w:t xml:space="preserve">//testing for inclusion of unique </w:t>
+      </w:r>
+    </w:p>
+    <w:p>
+      <w:pPr>
+        <w:autoSpaceDE w:val="0"/>
+        <w:autoSpaceDN w:val="0"/>
+        <w:adjustRightInd w:val="0"/>
+        <w:spacing w:after="0" w:line="240" w:lineRule="auto"/>
+        <w:ind w:left="2160" w:firstLine="720"/>
+        <w:rPr>
+          <w:rFonts w:ascii="Consolas" w:hAnsi="Consolas" w:cs="Consolas"/>
+          <w:color w:val="000000"/>
+          <w:sz w:val="19"/>
+          <w:szCs w:val="19"/>
+        </w:rPr>
+      </w:pPr>
+      <w:r>
+        <w:rPr>
+          <w:rFonts w:ascii="Consolas" w:hAnsi="Consolas" w:cs="Consolas"/>
+          <w:color w:val="008000"/>
+          <w:sz w:val="19"/>
+          <w:szCs w:val="19"/>
+        </w:rPr>
+        <w:t>element to s2 in result after calling the subtract function</w:t>
+      </w:r>
+    </w:p>
+    <w:p>
+      <w:pPr>
+        <w:autoSpaceDE w:val="0"/>
+        <w:autoSpaceDN w:val="0"/>
+        <w:adjustRightInd w:val="0"/>
+        <w:spacing w:after="0" w:line="240" w:lineRule="auto"/>
+        <w:rPr>
+          <w:rFonts w:ascii="Consolas" w:hAnsi="Consolas" w:cs="Consolas"/>
+          <w:color w:val="000000"/>
+          <w:sz w:val="19"/>
+          <w:szCs w:val="19"/>
+        </w:rPr>
+      </w:pPr>
+      <w:r>
+        <w:rPr>
+          <w:rFonts w:ascii="Consolas" w:hAnsi="Consolas" w:cs="Consolas"/>
+          <w:color w:val="000000"/>
+          <w:sz w:val="19"/>
+          <w:szCs w:val="19"/>
+        </w:rPr>
+        <w:tab/>
+      </w:r>
+      <w:proofErr w:type="gramStart"/>
+      <w:r>
+        <w:rPr>
+          <w:rFonts w:ascii="Consolas" w:hAnsi="Consolas" w:cs="Consolas"/>
+          <w:color w:val="6F008A"/>
+          <w:sz w:val="19"/>
+          <w:szCs w:val="19"/>
+        </w:rPr>
+        <w:t>assert</w:t>
+      </w:r>
+      <w:r>
+        <w:rPr>
+          <w:rFonts w:ascii="Consolas" w:hAnsi="Consolas" w:cs="Consolas"/>
+          <w:color w:val="000000"/>
+          <w:sz w:val="19"/>
+          <w:szCs w:val="19"/>
+        </w:rPr>
+        <w:t>(</w:t>
+      </w:r>
+      <w:proofErr w:type="gramEnd"/>
+      <w:r>
+        <w:rPr>
+          <w:rFonts w:ascii="Consolas" w:hAnsi="Consolas" w:cs="Consolas"/>
+          <w:color w:val="000000"/>
+          <w:sz w:val="19"/>
+          <w:szCs w:val="19"/>
+        </w:rPr>
+        <w:t>!</w:t>
+      </w:r>
+      <w:proofErr w:type="spellStart"/>
+      <w:r>
+        <w:rPr>
+          <w:rFonts w:ascii="Consolas" w:hAnsi="Consolas" w:cs="Consolas"/>
+          <w:color w:val="000000"/>
+          <w:sz w:val="19"/>
+          <w:szCs w:val="19"/>
+        </w:rPr>
+        <w:t>result.get</w:t>
+      </w:r>
+      <w:proofErr w:type="spellEnd"/>
+      <w:r>
+        <w:rPr>
+          <w:rFonts w:ascii="Consolas" w:hAnsi="Consolas" w:cs="Consolas"/>
+          <w:color w:val="000000"/>
+          <w:sz w:val="19"/>
+          <w:szCs w:val="19"/>
+        </w:rPr>
+        <w:t xml:space="preserve">(1, x));   </w:t>
+      </w:r>
+      <w:r>
+        <w:rPr>
+          <w:rFonts w:ascii="Consolas" w:hAnsi="Consolas" w:cs="Consolas"/>
+          <w:color w:val="008000"/>
+          <w:sz w:val="19"/>
+          <w:szCs w:val="19"/>
+        </w:rPr>
+        <w:t>//making sure only 1 element is unique to s2</w:t>
+      </w:r>
+    </w:p>
+    <w:p>
+      <w:pPr>
+        <w:autoSpaceDE w:val="0"/>
+        <w:autoSpaceDN w:val="0"/>
+        <w:adjustRightInd w:val="0"/>
+        <w:spacing w:after="0" w:line="240" w:lineRule="auto"/>
+        <w:rPr>
+          <w:rFonts w:ascii="Consolas" w:hAnsi="Consolas" w:cs="Consolas"/>
+          <w:color w:val="000000"/>
+          <w:sz w:val="19"/>
+          <w:szCs w:val="19"/>
+        </w:rPr>
+      </w:pPr>
+    </w:p>
+    <w:p>
+      <w:pPr>
+        <w:autoSpaceDE w:val="0"/>
+        <w:autoSpaceDN w:val="0"/>
+        <w:adjustRightInd w:val="0"/>
+        <w:spacing w:after="0" w:line="240" w:lineRule="auto"/>
+        <w:rPr>
+          <w:rFonts w:ascii="Consolas" w:hAnsi="Consolas" w:cs="Consolas"/>
+          <w:color w:val="008000"/>
+          <w:sz w:val="19"/>
+          <w:szCs w:val="19"/>
+        </w:rPr>
+      </w:pPr>
+      <w:r>
+        <w:rPr>
+          <w:rFonts w:ascii="Consolas" w:hAnsi="Consolas" w:cs="Consolas"/>
+          <w:color w:val="000000"/>
+          <w:sz w:val="19"/>
+          <w:szCs w:val="19"/>
+        </w:rPr>
+        <w:tab/>
+      </w:r>
+      <w:proofErr w:type="gramStart"/>
+      <w:r>
+        <w:rPr>
+          <w:rFonts w:ascii="Consolas" w:hAnsi="Consolas" w:cs="Consolas"/>
+          <w:color w:val="000000"/>
+          <w:sz w:val="19"/>
+          <w:szCs w:val="19"/>
+        </w:rPr>
+        <w:t>subtract(</w:t>
+      </w:r>
+      <w:proofErr w:type="gramEnd"/>
+      <w:r>
+        <w:rPr>
+          <w:rFonts w:ascii="Consolas" w:hAnsi="Consolas" w:cs="Consolas"/>
+          <w:color w:val="000000"/>
+          <w:sz w:val="19"/>
+          <w:szCs w:val="19"/>
+        </w:rPr>
+        <w:t xml:space="preserve">s3, s2, result);   </w:t>
+      </w:r>
+      <w:r>
+        <w:rPr>
+          <w:rFonts w:ascii="Consolas" w:hAnsi="Consolas" w:cs="Consolas"/>
+          <w:color w:val="008000"/>
+          <w:sz w:val="19"/>
+          <w:szCs w:val="19"/>
+        </w:rPr>
+        <w:t xml:space="preserve">//call subtract function in the opposite way (s3 </w:t>
+      </w:r>
+    </w:p>
+    <w:p>
+      <w:pPr>
+        <w:autoSpaceDE w:val="0"/>
+        <w:autoSpaceDN w:val="0"/>
+        <w:adjustRightInd w:val="0"/>
+        <w:spacing w:after="0" w:line="240" w:lineRule="auto"/>
+        <w:ind w:left="3600"/>
+        <w:rPr>
+          <w:rFonts w:ascii="Consolas" w:hAnsi="Consolas" w:cs="Consolas"/>
+          <w:color w:val="000000"/>
+          <w:sz w:val="19"/>
+          <w:szCs w:val="19"/>
+        </w:rPr>
+      </w:pPr>
+      <w:r>
+        <w:rPr>
+          <w:rFonts w:ascii="Consolas" w:hAnsi="Consolas" w:cs="Consolas"/>
+          <w:color w:val="008000"/>
+          <w:sz w:val="19"/>
+          <w:szCs w:val="19"/>
+        </w:rPr>
+        <w:t>includes no unique elements)</w:t>
+      </w:r>
+    </w:p>
+    <w:p>
+      <w:pPr>
+        <w:autoSpaceDE w:val="0"/>
+        <w:autoSpaceDN w:val="0"/>
+        <w:adjustRightInd w:val="0"/>
+        <w:spacing w:after="0" w:line="240" w:lineRule="auto"/>
+        <w:rPr>
+          <w:rFonts w:ascii="Consolas" w:hAnsi="Consolas" w:cs="Consolas"/>
+          <w:color w:val="000000"/>
+          <w:sz w:val="19"/>
+          <w:szCs w:val="19"/>
+        </w:rPr>
+      </w:pPr>
+    </w:p>
+    <w:p>
+      <w:r>
+        <w:rPr>
+          <w:rFonts w:ascii="Consolas" w:hAnsi="Consolas" w:cs="Consolas"/>
+          <w:color w:val="000000"/>
+          <w:sz w:val="19"/>
+          <w:szCs w:val="19"/>
+        </w:rPr>
+        <w:tab/>
+      </w:r>
+      <w:r>
+        <w:rPr>
+          <w:rFonts w:ascii="Consolas" w:hAnsi="Consolas" w:cs="Consolas"/>
+          <w:color w:val="6F008A"/>
+          <w:sz w:val="19"/>
+          <w:szCs w:val="19"/>
+        </w:rPr>
+        <w:t>assert</w:t>
+      </w:r>
+      <w:r>
+        <w:rPr>
+          <w:rFonts w:ascii="Consolas" w:hAnsi="Consolas" w:cs="Consolas"/>
+          <w:color w:val="000000"/>
+          <w:sz w:val="19"/>
+          <w:szCs w:val="19"/>
+        </w:rPr>
+        <w:t>(</w:t>
+      </w:r>
+      <w:proofErr w:type="spellStart"/>
+      <w:proofErr w:type="gramStart"/>
+      <w:r>
+        <w:rPr>
+          <w:rFonts w:ascii="Consolas" w:hAnsi="Consolas" w:cs="Consolas"/>
+          <w:color w:val="000000"/>
+          <w:sz w:val="19"/>
+          <w:szCs w:val="19"/>
+        </w:rPr>
+        <w:t>result.empty</w:t>
+      </w:r>
+      <w:proofErr w:type="spellEnd"/>
+      <w:proofErr w:type="gramEnd"/>
+      <w:r>
+        <w:rPr>
+          <w:rFonts w:ascii="Consolas" w:hAnsi="Consolas" w:cs="Consolas"/>
+          <w:color w:val="000000"/>
+          <w:sz w:val="19"/>
+          <w:szCs w:val="19"/>
+        </w:rPr>
+        <w:t xml:space="preserve">());  </w:t>
+      </w:r>
+      <w:r>
+        <w:rPr>
+          <w:rFonts w:ascii="Consolas" w:hAnsi="Consolas" w:cs="Consolas"/>
+          <w:color w:val="008000"/>
+          <w:sz w:val="19"/>
+          <w:szCs w:val="19"/>
+        </w:rPr>
+        <w:t>//testing for no elements in result, as expected</w:t>
+      </w:r>
+    </w:p>
+    <w:p>
+      <w:pPr>
+        <w:ind w:left="2880" w:firstLine="720"/>
+        <w:rPr>
+          <w:rFonts w:ascii="Consolas" w:hAnsi="Consolas" w:cs="Consolas"/>
+          <w:color w:val="008000"/>
+          <w:sz w:val="19"/>
+          <w:szCs w:val="19"/>
+        </w:rPr>
+      </w:pPr>
+      <w:r>
         <w:br/>
       </w:r>
       <w:r>
@@ -514,12 +4477,11 @@
         <w:br/>
       </w:r>
       <w:r>
+        <w:br/>
         <w:t xml:space="preserve">          </w:t>
       </w:r>
       <w:r>
         <w:br/>
-      </w:r>
-      <w:r>
         <w:t xml:space="preserve">          </w:t>
       </w:r>
       <w:r>

</xml_diff>